<commit_message>
fix bug where indexing was messed up for adaptive compare and detection type
</commit_message>
<xml_diff>
--- a/Data/Paper/Paper.docx
+++ b/Data/Paper/Paper.docx
@@ -4,7 +4,19 @@
   <w:body>
     <w:p>
       <w:r>
-        <w:t xml:space="preserve">Autodetection tools are popular in passive acoustics as a cost cutting tool for analysts. Detector performance is commonly compared via TPR and FPR, but factors such as run time, ease of setup and use, and platform compatibility are also important considerations to performance. The LFDCS algorithm designed to be compatible with real time detection </w:t>
+        <w:t xml:space="preserve">Autodetection tools are popular in passive acoustics as a cost cutting tool for </w:t>
+      </w:r>
+      <w:r>
+        <w:t xml:space="preserve">manual </w:t>
+      </w:r>
+      <w:r>
+        <w:t>analy</w:t>
+      </w:r>
+      <w:r>
+        <w:t>sis</w:t>
+      </w:r>
+      <w:r>
+        <w:t xml:space="preserve">. Detector performance is commonly compared via TPR and FPR, but factors such as run time, ease of setup and use, and platform compatibility are also important considerations to performance. The LFDCS algorithm designed to be compatible with real time detection </w:t>
       </w:r>
       <w:r>
         <w:t xml:space="preserve">on wave gliders so it is lean </w:t>
@@ -35,10 +47,19 @@
     </w:p>
     <w:p>
       <w:r>
-        <w:t xml:space="preserve">We submit an alternative approach for machine assisted analysis of low frequency sounds, optimized for the use of analysts on archival data. This approach relies on a representative library of both the positives and negatives of a BLED run on reference data, which you build through </w:t>
-      </w:r>
-      <w:r>
-        <w:t>ground truth selection tables of the data you want to include</w:t>
+        <w:t xml:space="preserve">We submit an alternative approach for machine assisted analysis of low frequency sounds, optimized for the use of analysts on archival data. This approach relies on a representative library of both the positives and negatives of a BLED run on reference data, </w:t>
+      </w:r>
+      <w:r>
+        <w:t xml:space="preserve">which are built </w:t>
+      </w:r>
+      <w:r>
+        <w:t xml:space="preserve">through </w:t>
+      </w:r>
+      <w:r>
+        <w:t xml:space="preserve">ground truth selection tables of </w:t>
+      </w:r>
+      <w:r>
+        <w:t>desired data</w:t>
       </w:r>
       <w:r>
         <w:t xml:space="preserve">. It then uses measurements of </w:t>
@@ -47,22 +68,69 @@
         <w:t>each putative call</w:t>
       </w:r>
       <w:r>
-        <w:t xml:space="preserve"> to model the likelihood of positive detection using a cross validated random forest models. </w:t>
-      </w:r>
-      <w:r>
-        <w:t xml:space="preserve">This way, the model not only learns the identifying features of positive detection, but also learns distinguishing features of the negatives that commonly can trick pitch tracking algorithms. It ‘learns from its mistakes’. </w:t>
-      </w:r>
-      <w:r>
-        <w:t xml:space="preserve">This is a flexible architecture that has been successfully applied to right whale upcalls and gunshots, and can be set up to identify any stereotyped, distinct call anywhere in the frequency range of your data. </w:t>
+        <w:t xml:space="preserve"> to model the likelihood of positive detection </w:t>
+      </w:r>
+      <w:r>
+        <w:t>using</w:t>
+      </w:r>
+      <w:r>
+        <w:t xml:space="preserve"> cross validated random forest models. </w:t>
+      </w:r>
+      <w:r>
+        <w:t>This way, the model</w:t>
+      </w:r>
+      <w:r>
+        <w:t>s</w:t>
+      </w:r>
+      <w:r>
+        <w:t xml:space="preserve"> not only learn the identifying features of </w:t>
+      </w:r>
+      <w:r>
+        <w:t>true positives</w:t>
+      </w:r>
+      <w:r>
+        <w:t xml:space="preserve">, but also learn distinguishing features of </w:t>
+      </w:r>
+      <w:r>
+        <w:t>consistent types of false positives</w:t>
+      </w:r>
+      <w:r>
+        <w:t>. I</w:t>
+      </w:r>
+      <w:r>
+        <w:t xml:space="preserve">n this way it </w:t>
+      </w:r>
+      <w:r>
+        <w:t xml:space="preserve">‘learns from its mistakes’. </w:t>
+      </w:r>
+      <w:r>
+        <w:t xml:space="preserve">This is a flexible architecture that has been successfully applied to right whale upcalls and gunshots, </w:t>
+      </w:r>
+      <w:r>
+        <w:t xml:space="preserve">as well as being able to discriminate from a variety of consistent sources of interference, </w:t>
+      </w:r>
+      <w:r>
+        <w:t>and can be set up to identify any stereotyped, distinct call</w:t>
+      </w:r>
+      <w:r>
+        <w:t xml:space="preserve"> type.</w:t>
       </w:r>
     </w:p>
     <w:p>
       <w:r>
-        <w:t>The detector is tightly associated with Raven Pro 1.5, an acoustic analysis tool that most in the field are well familiar with</w:t>
-      </w:r>
-      <w:r>
-        <w:t xml:space="preserve">, allowing setup of the Raven BLEDs, performance evaluation of the pitch tracker and model, and validation of output data convenient in this interface.  </w:t>
-      </w:r>
+        <w:t xml:space="preserve">The detector is </w:t>
+      </w:r>
+      <w:r>
+        <w:t xml:space="preserve">associated with </w:t>
+      </w:r>
+      <w:r>
+        <w:t>Raven Pro 1.5</w:t>
+      </w:r>
+      <w:r>
+        <w:t xml:space="preserve"> as part of its core functionality. The detector uses Raven Pro 1.5 BLEDs through API, and selection table outputs are formatted to be reviewed in Raven.</w:t>
+      </w:r>
+      <w:bookmarkStart w:id="0" w:name="_GoBack"/>
+      <w:bookmarkEnd w:id="0"/>
       <w:r>
         <w:t xml:space="preserve"> </w:t>
       </w:r>
@@ -71,8 +139,6 @@
       <w:r>
         <w:t xml:space="preserve">   </w:t>
       </w:r>
-      <w:bookmarkStart w:id="0" w:name="_GoBack"/>
-      <w:bookmarkEnd w:id="0"/>
     </w:p>
     <w:sectPr>
       <w:pgSz w:w="12240" w:h="15840"/>

</xml_diff>

<commit_message>
update with progress on model experiment.
</commit_message>
<xml_diff>
--- a/Data/Paper/Paper.docx
+++ b/Data/Paper/Paper.docx
@@ -4,7 +4,80 @@
   <w:body>
     <w:p>
       <w:r>
-        <w:t xml:space="preserve">Autodetection tools are popular in passive acoustics as a cost cutting tool for </w:t>
+        <w:t xml:space="preserve">Name ideas: RMDCS (raven mediated detection and classification system) </w:t>
+      </w:r>
+    </w:p>
+    <w:p>
+      <w:r>
+        <w:t>LFDCS: 1. Not optimized to reduce FPR</w:t>
+      </w:r>
+      <w:r>
+        <w:t>, optimized to go fast</w:t>
+      </w:r>
+    </w:p>
+    <w:p>
+      <w:r>
+        <w:t>2. only on mac</w:t>
+      </w:r>
+    </w:p>
+    <w:p>
+      <w:r>
+        <w:t>3. interfaced through terminal, which makes it hard to look under the hood and tweak actual program</w:t>
+      </w:r>
+    </w:p>
+    <w:p>
+      <w:proofErr w:type="spellStart"/>
+      <w:r>
+        <w:t>Mastor_detecter</w:t>
+      </w:r>
+      <w:proofErr w:type="spellEnd"/>
+    </w:p>
+    <w:p>
+      <w:pPr>
+        <w:pStyle w:val="ListParagraph"/>
+        <w:numPr>
+          <w:ilvl w:val="0"/>
+          <w:numId w:val="1"/>
+        </w:numPr>
+      </w:pPr>
+      <w:r>
+        <w:t>Optimized to reduce FPR, much slower computation</w:t>
+      </w:r>
+    </w:p>
+    <w:p>
+      <w:pPr>
+        <w:pStyle w:val="ListParagraph"/>
+        <w:numPr>
+          <w:ilvl w:val="0"/>
+          <w:numId w:val="1"/>
+        </w:numPr>
+      </w:pPr>
+      <w:r>
+        <w:t>On PC, could probably port to mac</w:t>
+      </w:r>
+    </w:p>
+    <w:p>
+      <w:pPr>
+        <w:pStyle w:val="ListParagraph"/>
+        <w:numPr>
+          <w:ilvl w:val="0"/>
+          <w:numId w:val="1"/>
+        </w:numPr>
+      </w:pPr>
+      <w:r>
+        <w:t xml:space="preserve">R script is interpretable and customizable by any researcher familiar with the language. </w:t>
+      </w:r>
+    </w:p>
+    <w:p/>
+    <w:p>
+      <w:r>
+        <w:t xml:space="preserve">Autodetection tools are popular in passive acoustics </w:t>
+      </w:r>
+      <w:r>
+        <w:t>to streamline</w:t>
+      </w:r>
+      <w:r>
+        <w:t xml:space="preserve"> </w:t>
       </w:r>
       <w:r>
         <w:t xml:space="preserve">manual </w:t>
@@ -16,68 +89,157 @@
         <w:t>sis</w:t>
       </w:r>
       <w:r>
-        <w:t xml:space="preserve">. Detector performance is commonly compared via TPR and FPR, but factors such as run time, ease of setup and use, and platform compatibility are also important considerations to performance. The LFDCS algorithm designed to be compatible with real time detection </w:t>
-      </w:r>
-      <w:r>
-        <w:t xml:space="preserve">on wave gliders so it is lean </w:t>
-      </w:r>
-      <w:r>
-        <w:t>computation</w:t>
-      </w:r>
-      <w:r>
-        <w:t>ally, but it is also applied as a tool to aid analysts</w:t>
-      </w:r>
-      <w:r>
-        <w:t xml:space="preserve"> working with archival data</w:t>
-      </w:r>
-      <w:r>
-        <w:t xml:space="preserve"> where low computational needs is not as important as the time it takes an analyst to process putative detections.</w:t>
-      </w:r>
-    </w:p>
-    <w:p>
-      <w:r>
-        <w:t xml:space="preserve">Despite not being optimized for this tradeoff from the perspective of an analyst, the LFDCS is one of the premier tools for machine assisted detection and classification of low frequency baleen whale sounds. For analyses that require high accuracy </w:t>
-      </w:r>
-      <w:r>
-        <w:t>thresholds</w:t>
-      </w:r>
-      <w:r>
-        <w:t xml:space="preserve">, the LFDCS can provide more false positives than desirable, especially when confronted with persistent low frequency sounds generated by noisy moorings, which is a common case for the use of AURAL recorders in the arctic. </w:t>
-      </w:r>
-    </w:p>
-    <w:p>
-      <w:r>
-        <w:t xml:space="preserve">We submit an alternative approach for machine assisted analysis of low frequency sounds, optimized for the use of analysts on archival data. This approach relies on a representative library of both the positives and negatives of a BLED run on reference data, </w:t>
-      </w:r>
-      <w:r>
-        <w:t xml:space="preserve">which are built </w:t>
-      </w:r>
-      <w:r>
-        <w:t xml:space="preserve">through </w:t>
-      </w:r>
-      <w:r>
-        <w:t xml:space="preserve">ground truth selection tables of </w:t>
-      </w:r>
-      <w:r>
-        <w:t>desired data</w:t>
-      </w:r>
-      <w:r>
-        <w:t xml:space="preserve">. It then uses measurements of </w:t>
-      </w:r>
-      <w:r>
-        <w:t>each putative call</w:t>
-      </w:r>
-      <w:r>
-        <w:t xml:space="preserve"> to model the likelihood of positive detection </w:t>
-      </w:r>
-      <w:r>
-        <w:t>using</w:t>
-      </w:r>
-      <w:r>
-        <w:t xml:space="preserve"> cross validated random forest models. </w:t>
-      </w:r>
-      <w:r>
-        <w:t>This way, the model</w:t>
+        <w:t xml:space="preserve">. Detector performance is commonly compared via TPR and FPR, but factors such as run time, ease of setup and use, and platform compatibility are also important considerations to performance. The LFDCS </w:t>
+      </w:r>
+      <w:r>
+        <w:t>is a premier analysis tool</w:t>
+      </w:r>
+      <w:r>
+        <w:t xml:space="preserve"> in the field</w:t>
+      </w:r>
+      <w:r>
+        <w:t>.</w:t>
+      </w:r>
+      <w:r>
+        <w:t xml:space="preserve"> It was </w:t>
+      </w:r>
+      <w:r>
+        <w:t xml:space="preserve">designed to be compatible with </w:t>
+      </w:r>
+      <w:r>
+        <w:t xml:space="preserve">near </w:t>
+      </w:r>
+      <w:r>
+        <w:t>real</w:t>
+      </w:r>
+      <w:r>
+        <w:t>-</w:t>
+      </w:r>
+      <w:r>
+        <w:t xml:space="preserve">time detection </w:t>
+      </w:r>
+      <w:r>
+        <w:t xml:space="preserve">on wave </w:t>
+      </w:r>
+      <w:proofErr w:type="gramStart"/>
+      <w:r>
+        <w:t>gliders</w:t>
+      </w:r>
+      <w:proofErr w:type="gramEnd"/>
+      <w:r>
+        <w:t xml:space="preserve"> so it is </w:t>
+      </w:r>
+      <w:r>
+        <w:t>very computationally efficient. The trade off is that the learning method</w:t>
+      </w:r>
+      <w:r>
+        <w:t xml:space="preserve"> of the LFDCS (quadratic discriminant function analysis)</w:t>
+      </w:r>
+      <w:r>
+        <w:t xml:space="preserve"> only utilizes four features </w:t>
+      </w:r>
+      <w:r>
+        <w:t>that do not contain information that allows for the discrimination of noise that can resemble positives for the target species. This can result in high FPR, particularly with environments and recorders that experience regular instrument noise</w:t>
+      </w:r>
+      <w:r>
+        <w:t>, which is the case</w:t>
+      </w:r>
+      <w:r>
+        <w:t xml:space="preserve"> with AURAL recorders in the arctic. </w:t>
+      </w:r>
+      <w:r>
+        <w:t>High FPR results in longer analysis time and more expensive analysis</w:t>
+      </w:r>
+      <w:r>
+        <w:t xml:space="preserve">. </w:t>
+      </w:r>
+      <w:r>
+        <w:t xml:space="preserve">  </w:t>
+      </w:r>
+      <w:r>
+        <w:t xml:space="preserve"> </w:t>
+      </w:r>
+    </w:p>
+    <w:p>
+      <w:r>
+        <w:t xml:space="preserve">Despite not being optimized for this tradeoff from the perspective of </w:t>
+      </w:r>
+      <w:r>
+        <w:t>acoustics labs working on archival data</w:t>
+      </w:r>
+      <w:r>
+        <w:t>, the LFDCS is</w:t>
+      </w:r>
+      <w:r>
+        <w:t xml:space="preserve"> often used for this purpose. </w:t>
+      </w:r>
+      <w:r>
+        <w:t xml:space="preserve">The LFCDS is also a Mac only implementation and interfaced through the command line, so ubiquity and customization for </w:t>
+      </w:r>
+      <w:r>
+        <w:t>analysts</w:t>
+      </w:r>
+      <w:r>
+        <w:t xml:space="preserve"> is limited. </w:t>
+      </w:r>
+    </w:p>
+    <w:p>
+      <w:r>
+        <w:t xml:space="preserve">We submit an alternative approach for machine assisted analysis of low frequency sounds, optimized for </w:t>
+      </w:r>
+      <w:r>
+        <w:t>efficient analysis time</w:t>
+      </w:r>
+      <w:r>
+        <w:t xml:space="preserve"> on archival data. This approach relies on a representative library of both the positives and negatives of a </w:t>
+      </w:r>
+      <w:r>
+        <w:t>pitch tracker</w:t>
+      </w:r>
+      <w:r>
+        <w:t xml:space="preserve"> on </w:t>
+      </w:r>
+      <w:r>
+        <w:t xml:space="preserve">ground truth </w:t>
+      </w:r>
+      <w:r>
+        <w:t xml:space="preserve">reference data. It </w:t>
+      </w:r>
+      <w:r>
+        <w:t xml:space="preserve">extracts </w:t>
+      </w:r>
+      <w:r>
+        <w:t xml:space="preserve">measurements of </w:t>
+      </w:r>
+      <w:r>
+        <w:t xml:space="preserve">each </w:t>
+      </w:r>
+      <w:r>
+        <w:t>known and putative</w:t>
+      </w:r>
+      <w:r>
+        <w:t xml:space="preserve"> call</w:t>
+      </w:r>
+      <w:r>
+        <w:t xml:space="preserve"> to </w:t>
+      </w:r>
+      <w:r>
+        <w:t xml:space="preserve">build and </w:t>
+      </w:r>
+      <w:r>
+        <w:t>compare with</w:t>
+      </w:r>
+      <w:r>
+        <w:t xml:space="preserve"> random forest models</w:t>
+      </w:r>
+      <w:r>
+        <w:t xml:space="preserve">. </w:t>
+      </w:r>
+      <w:r>
+        <w:t>As you supply positive and negative detections, the</w:t>
+      </w:r>
+      <w:r>
+        <w:t xml:space="preserve"> model</w:t>
       </w:r>
       <w:r>
         <w:t>s</w:t>
@@ -89,7 +251,10 @@
         <w:t>true positives</w:t>
       </w:r>
       <w:r>
-        <w:t xml:space="preserve">, but also learn distinguishing features of </w:t>
+        <w:t xml:space="preserve">, but also </w:t>
+      </w:r>
+      <w:r>
+        <w:t xml:space="preserve">that of </w:t>
       </w:r>
       <w:r>
         <w:t>consistent types of false positives</w:t>
@@ -107,13 +272,25 @@
         <w:t xml:space="preserve">This is a flexible architecture that has been successfully applied to right whale upcalls and gunshots, </w:t>
       </w:r>
       <w:r>
-        <w:t xml:space="preserve">as well as being able to discriminate from a variety of consistent sources of interference, </w:t>
-      </w:r>
-      <w:r>
-        <w:t>and can be set up to identify any stereotyped, distinct call</w:t>
-      </w:r>
-      <w:r>
-        <w:t xml:space="preserve"> type.</w:t>
+        <w:t xml:space="preserve">as well as being able to discriminate from a variety of consistent sources of </w:t>
+      </w:r>
+      <w:r>
+        <w:t>false positives due to noise.</w:t>
+      </w:r>
+      <w:r>
+        <w:t xml:space="preserve"> </w:t>
+      </w:r>
+      <w:r>
+        <w:t xml:space="preserve">It is designed to be compatible with any </w:t>
+      </w:r>
+      <w:r>
+        <w:t>stereotyped, distinct call</w:t>
+      </w:r>
+      <w:r>
+        <w:t xml:space="preserve"> type</w:t>
+      </w:r>
+      <w:r>
+        <w:t xml:space="preserve">, and resilient in a variety of acoustic environments. </w:t>
       </w:r>
     </w:p>
     <w:p>
@@ -127,14 +304,295 @@
         <w:t>Raven Pro 1.5</w:t>
       </w:r>
       <w:r>
-        <w:t xml:space="preserve"> as part of its core functionality. The detector uses Raven Pro 1.5 BLEDs through API, and selection table outputs are formatted to be reviewed in Raven.</w:t>
+        <w:t xml:space="preserve"> as part of its core functionality. The detector uses Raven Pro 1.5 </w:t>
+      </w:r>
+      <w:r>
+        <w:t>Band Limited Energy Detectors (</w:t>
+      </w:r>
+      <w:r>
+        <w:t>BLEDs</w:t>
+      </w:r>
+      <w:r>
+        <w:t>)</w:t>
+      </w:r>
+      <w:r>
+        <w:t xml:space="preserve"> through API, and selection table outputs are formatted to be reviewed in Raven. </w:t>
+      </w:r>
+      <w:r>
+        <w:t xml:space="preserve">The use of Raven software, as well as an implementation of the R language, make </w:t>
+      </w:r>
+      <w:proofErr w:type="spellStart"/>
+      <w:r>
+        <w:t>Mastor_detecter</w:t>
+      </w:r>
+      <w:proofErr w:type="spellEnd"/>
+      <w:r>
+        <w:t xml:space="preserve"> comfortable to interface </w:t>
+      </w:r>
+      <w:r>
+        <w:t xml:space="preserve">with </w:t>
+      </w:r>
+      <w:r>
+        <w:t>and customize for scientists in the field.</w:t>
+      </w:r>
+      <w:r>
+        <w:t xml:space="preserve"> </w:t>
+      </w:r>
+    </w:p>
+    <w:p/>
+    <w:p/>
+    <w:p>
+      <w:r>
+        <w:lastRenderedPageBreak/>
+        <w:t>Intro</w:t>
+      </w:r>
+      <w:r>
+        <w:t>:</w:t>
+      </w:r>
+    </w:p>
+    <w:p>
+      <w:r>
+        <w:tab/>
+      </w:r>
+      <w:r>
+        <w:t xml:space="preserve">AURAL recorders in the arctic region can suffer from high levels intermittent ‘mooring noise’, making implementation of </w:t>
+      </w:r>
+      <w:proofErr w:type="spellStart"/>
+      <w:r>
+        <w:t>autodetectors</w:t>
+      </w:r>
+      <w:proofErr w:type="spellEnd"/>
+      <w:r>
+        <w:t xml:space="preserve"> challenging</w:t>
+      </w:r>
+      <w:r>
+        <w:t xml:space="preserve"> due to increased FPR. </w:t>
+      </w:r>
+      <w:r>
+        <w:t xml:space="preserve">Popular </w:t>
+      </w:r>
+      <w:proofErr w:type="spellStart"/>
+      <w:r>
+        <w:t>autodetectors</w:t>
+      </w:r>
+      <w:proofErr w:type="spellEnd"/>
+      <w:r>
+        <w:t xml:space="preserve"> such as the LFDCS (which uses QDFA on 4 features</w:t>
+      </w:r>
+      <w:proofErr w:type="gramStart"/>
+      <w:r>
+        <w:t>: )</w:t>
+      </w:r>
+      <w:proofErr w:type="gramEnd"/>
+      <w:r>
+        <w:t xml:space="preserve"> and Ishmael (which uses spectrogram correlation) are not resilient against false positives produced by intermittent noise as they don’t have the necessary features and learning system to distinguish noise from positive calls. </w:t>
+      </w:r>
+      <w:r>
+        <w:t xml:space="preserve">High FPR hurts the implementation of an </w:t>
+      </w:r>
+      <w:proofErr w:type="spellStart"/>
+      <w:r>
+        <w:t>autodetector</w:t>
+      </w:r>
+      <w:proofErr w:type="spellEnd"/>
+      <w:r>
+        <w:t xml:space="preserve"> as it either 1. increases the time of an analyst to verify detections or 2. reduces TPR due to having to set a lower threshold for </w:t>
+      </w:r>
+      <w:r>
+        <w:t xml:space="preserve">time efficient </w:t>
+      </w:r>
+      <w:r>
+        <w:t>analysis.</w:t>
+      </w:r>
+    </w:p>
+    <w:p>
+      <w:r>
+        <w:tab/>
+      </w:r>
+      <w:proofErr w:type="spellStart"/>
+      <w:r>
+        <w:t>Mastor_detecter</w:t>
+      </w:r>
+      <w:proofErr w:type="spellEnd"/>
+      <w:r>
+        <w:t xml:space="preserve"> was created as a solution to the high FPR issue encountered with existing </w:t>
+      </w:r>
+      <w:proofErr w:type="spellStart"/>
+      <w:r>
+        <w:t>autodetectors</w:t>
+      </w:r>
+      <w:proofErr w:type="spellEnd"/>
+      <w:r>
+        <w:t xml:space="preserve"> on noisy arctic data. While the idea to model true positives from a band limited energy detector against null data is not new (</w:t>
+      </w:r>
+      <w:proofErr w:type="spellStart"/>
+      <w:r>
+        <w:t>flightcallr</w:t>
+      </w:r>
+      <w:proofErr w:type="spellEnd"/>
+      <w:r>
+        <w:t xml:space="preserve">, </w:t>
+      </w:r>
+      <w:r>
+        <w:t>Mellinger 2004)</w:t>
+      </w:r>
+      <w:r>
+        <w:t xml:space="preserve">, </w:t>
+      </w:r>
+      <w:proofErr w:type="spellStart"/>
+      <w:r>
+        <w:t>mastor_detector</w:t>
+      </w:r>
+      <w:proofErr w:type="spellEnd"/>
+      <w:r>
+        <w:t xml:space="preserve"> is the first detector that models the true and false positives of a pitch tracker result to identify and weed out consistent sources of false positives</w:t>
+      </w:r>
+      <w:r>
+        <w:t xml:space="preserve"> from the results of a pitch tracker. This approach makes high TPR analysis feasible despite the high intermittent ‘mooring noise’ common to our AURAL detectors. As the models are spontaneously generated from a set of features in the ground truth library, this method should be applicable to other regions that experience high levels of intermittent interference on their recorders. </w:t>
+      </w:r>
+    </w:p>
+    <w:p>
+      <w:r>
+        <w:tab/>
+      </w:r>
+      <w:proofErr w:type="spellStart"/>
+      <w:r>
+        <w:t>Mastor_detecter</w:t>
+      </w:r>
+      <w:proofErr w:type="spellEnd"/>
+      <w:r>
+        <w:t xml:space="preserve"> has similar use limitations to existing pitch tracking detectors- it can be used to identify stereotyped, distinct calls</w:t>
+      </w:r>
+      <w:r>
+        <w:t xml:space="preserve"> that preferably feature FM, </w:t>
+      </w:r>
+      <w:r>
+        <w:t xml:space="preserve">but is vulnerable to anything that will mask or obscure the shape of calls. It will not produce reliable tracks in acoustic environments with heavy/complex biotic environments (bowhead, bearded seal regimes). </w:t>
+      </w:r>
+      <w:r>
+        <w:t xml:space="preserve">It cannot use species presence or patterning of calls as a </w:t>
+      </w:r>
+      <w:proofErr w:type="gramStart"/>
+      <w:r>
+        <w:t>criteria</w:t>
+      </w:r>
+      <w:proofErr w:type="gramEnd"/>
+      <w:r>
+        <w:t xml:space="preserve"> for detection, so manual verification is required in cases where the call type in question may be attributable to multiple species (</w:t>
+      </w:r>
+      <w:proofErr w:type="spellStart"/>
+      <w:r>
+        <w:t>ie</w:t>
+      </w:r>
+      <w:proofErr w:type="spellEnd"/>
+      <w:r>
+        <w:t xml:space="preserve"> NPRW upcalls and bowhead, humpback, bearded seal upsweeps). </w:t>
+      </w:r>
+    </w:p>
+    <w:p>
+      <w:r>
+        <w:tab/>
+      </w:r>
+      <w:proofErr w:type="spellStart"/>
+      <w:r>
+        <w:t>Mastor_detecter</w:t>
+      </w:r>
+      <w:proofErr w:type="spellEnd"/>
+      <w:r>
+        <w:t xml:space="preserve"> is easy to use, but hard to set up. Detectors must be created manually in Raven, and criteria for pitch tracking must be coded in R language. </w:t>
+      </w:r>
+      <w:proofErr w:type="spellStart"/>
+      <w:r>
+        <w:t>Mastor_detector</w:t>
+      </w:r>
+      <w:proofErr w:type="spellEnd"/>
+      <w:r>
+        <w:t xml:space="preserve"> will never be an executable program, but rather a flexible infrastructure that can be customized to various call types. Due to high runtimes, it is not meant to be applicable to real time or near real time detection but an efficient method for reducing the analyst time needed for boxing desired calls within archival acoustic data. </w:t>
+      </w:r>
+    </w:p>
+    <w:p>
+      <w:r>
+        <w:tab/>
+        <w:t xml:space="preserve">We have successfully applied </w:t>
+      </w:r>
+      <w:proofErr w:type="spellStart"/>
+      <w:r>
+        <w:t>Mastor_detector</w:t>
+      </w:r>
+      <w:proofErr w:type="spellEnd"/>
+      <w:r>
+        <w:t xml:space="preserve"> to right whale upcalls and gunshots and </w:t>
+      </w:r>
+      <w:r>
+        <w:t xml:space="preserve">demonstrate results for these applications, as well as provide guidance for its implementation to any distinct, stereotyped signal of interest. </w:t>
+      </w:r>
+    </w:p>
+    <w:p>
+      <w:r>
+        <w:t xml:space="preserve">Methods: </w:t>
+      </w:r>
+    </w:p>
+    <w:p>
+      <w:r>
+        <w:tab/>
+        <w:t>Construction</w:t>
+      </w:r>
+      <w:r>
+        <w:t xml:space="preserve"> and design</w:t>
+      </w:r>
+      <w:r>
+        <w:t xml:space="preserve">: </w:t>
+      </w:r>
+    </w:p>
+    <w:p>
+      <w:r>
+        <w:tab/>
+        <w:t xml:space="preserve">We identified the Raven BLED detectors as a good starting place to assess the viability of applying energy detectors to our data, given the comfortability of the Raven interface. Upon finding an R implementation to call this algorithm from API, we decided to continue developing around Raven and the R language. It was determined that in environments where the amplitude of mooring noise was greater than that of individual calls, wide band limited energy detectors worked poorly for pulling out faint calls, whereas more narrowband detectors were more likely to hit pieces of faint calls. With this </w:t>
+      </w:r>
+      <w:r>
+        <w:lastRenderedPageBreak/>
+        <w:t>knowledge, we pursued using a ‘suite’ of narrowband BLEDs throughout the frequency range of the desired call. Using the suite of detectors allowed for an additional ‘pitch-tracking’ filter, by comparing the frequency and time of each hit to assess</w:t>
+      </w:r>
+      <w:r>
+        <w:t xml:space="preserve"> FM</w:t>
+      </w:r>
+      <w:r>
+        <w:t xml:space="preserve"> of the signal. </w:t>
+      </w:r>
+      <w:r>
+        <w:t>Using a simple pitch tracker garnered too many FPs to make analysis feasible, so a machine learning solution using RF models inspired by the detector design in (</w:t>
+      </w:r>
+      <w:proofErr w:type="spellStart"/>
+      <w:r>
+        <w:t>flightcallr</w:t>
+      </w:r>
+      <w:proofErr w:type="spellEnd"/>
+      <w:r>
+        <w:t xml:space="preserve">) was implemented to help weed out FPs. Image analysis was later introduced to improve the classification performance of the RF models. Parallelization is implemented </w:t>
+      </w:r>
+      <w:r>
+        <w:t xml:space="preserve">while running the pitch tracking algorithm, extracting features, and building the models, and is highly recommended to improve run time. The infrastructure for these parallelized sections is in theory portable to Azure. </w:t>
+      </w:r>
+    </w:p>
+    <w:p>
+      <w:r>
+        <w:tab/>
+        <w:t>There are many parameters that allow you to control and fine tune the script (parameters, supplemental). There are too many parameters to optimize automatically, so optimization is best</w:t>
+      </w:r>
+      <w:r>
+        <w:t xml:space="preserve"> fine tuned by hand. </w:t>
+      </w:r>
+    </w:p>
+    <w:p>
+      <w:r>
+        <w:tab/>
+        <w:t xml:space="preserve">Building </w:t>
       </w:r>
       <w:bookmarkStart w:id="0" w:name="_GoBack"/>
       <w:bookmarkEnd w:id="0"/>
-      <w:r>
-        <w:t xml:space="preserve"> </w:t>
-      </w:r>
-    </w:p>
+    </w:p>
+    <w:p/>
+    <w:p/>
     <w:p>
       <w:r>
         <w:t xml:space="preserve">   </w:t>
@@ -148,6 +606,103 @@
     </w:sectPr>
   </w:body>
 </w:document>
+</file>
+
+<file path=word/numbering.xml><?xml version="1.0" encoding="utf-8"?>
+<w:numbering xmlns:wpc="http://schemas.microsoft.com/office/word/2010/wordprocessingCanvas" xmlns:cx="http://schemas.microsoft.com/office/drawing/2014/chartex" xmlns:cx1="http://schemas.microsoft.com/office/drawing/2015/9/8/chartex" xmlns:cx2="http://schemas.microsoft.com/office/drawing/2015/10/21/chartex" xmlns:cx3="http://schemas.microsoft.com/office/drawing/2016/5/9/chartex" xmlns:cx4="http://schemas.microsoft.com/office/drawing/2016/5/10/chartex" xmlns:cx5="http://schemas.microsoft.com/office/drawing/2016/5/11/chartex" xmlns:cx6="http://schemas.microsoft.com/office/drawing/2016/5/12/chartex" xmlns:cx7="http://schemas.microsoft.com/office/drawing/2016/5/13/chartex" xmlns:cx8="http://schemas.microsoft.com/office/drawing/2016/5/14/chartex" xmlns:mc="http://schemas.openxmlformats.org/markup-compatibility/2006" xmlns:aink="http://schemas.microsoft.com/office/drawing/2016/ink" xmlns:am3d="http://schemas.microsoft.com/office/drawing/2017/model3d" xmlns:o="urn:schemas-microsoft-com:office:office" xmlns:r="http://schemas.openxmlformats.org/officeDocument/2006/relationships" xmlns:m="http://schemas.openxmlformats.org/officeDocument/2006/math" xmlns:v="urn:schemas-microsoft-com:vml" xmlns:wp14="http://schemas.microsoft.com/office/word/2010/wordprocessingDrawing" xmlns:wp="http://schemas.openxmlformats.org/drawingml/2006/wordprocessingDrawing" xmlns:w10="urn:schemas-microsoft-com:office:word" xmlns:w="http://schemas.openxmlformats.org/wordprocessingml/2006/main" xmlns:w14="http://schemas.microsoft.com/office/word/2010/wordml" xmlns:w15="http://schemas.microsoft.com/office/word/2012/wordml" xmlns:w16cid="http://schemas.microsoft.com/office/word/2016/wordml/cid" xmlns:w16se="http://schemas.microsoft.com/office/word/2015/wordml/symex" xmlns:wpg="http://schemas.microsoft.com/office/word/2010/wordprocessingGroup" xmlns:wpi="http://schemas.microsoft.com/office/word/2010/wordprocessingInk" xmlns:wne="http://schemas.microsoft.com/office/word/2006/wordml" xmlns:wps="http://schemas.microsoft.com/office/word/2010/wordprocessingShape" mc:Ignorable="w14 w15 w16se w16cid wp14">
+  <w:abstractNum w:abstractNumId="0" w15:restartNumberingAfterBreak="0">
+    <w:nsid w:val="44907FEC"/>
+    <w:multiLevelType w:val="hybridMultilevel"/>
+    <w:tmpl w:val="F1000F68"/>
+    <w:lvl w:ilvl="0" w:tplc="0409000F">
+      <w:start w:val="1"/>
+      <w:numFmt w:val="decimal"/>
+      <w:lvlText w:val="%1."/>
+      <w:lvlJc w:val="left"/>
+      <w:pPr>
+        <w:ind w:left="720" w:hanging="360"/>
+      </w:pPr>
+      <w:rPr>
+        <w:rFonts w:hint="default"/>
+      </w:rPr>
+    </w:lvl>
+    <w:lvl w:ilvl="1" w:tplc="04090019" w:tentative="1">
+      <w:start w:val="1"/>
+      <w:numFmt w:val="lowerLetter"/>
+      <w:lvlText w:val="%2."/>
+      <w:lvlJc w:val="left"/>
+      <w:pPr>
+        <w:ind w:left="1440" w:hanging="360"/>
+      </w:pPr>
+    </w:lvl>
+    <w:lvl w:ilvl="2" w:tplc="0409001B" w:tentative="1">
+      <w:start w:val="1"/>
+      <w:numFmt w:val="lowerRoman"/>
+      <w:lvlText w:val="%3."/>
+      <w:lvlJc w:val="right"/>
+      <w:pPr>
+        <w:ind w:left="2160" w:hanging="180"/>
+      </w:pPr>
+    </w:lvl>
+    <w:lvl w:ilvl="3" w:tplc="0409000F" w:tentative="1">
+      <w:start w:val="1"/>
+      <w:numFmt w:val="decimal"/>
+      <w:lvlText w:val="%4."/>
+      <w:lvlJc w:val="left"/>
+      <w:pPr>
+        <w:ind w:left="2880" w:hanging="360"/>
+      </w:pPr>
+    </w:lvl>
+    <w:lvl w:ilvl="4" w:tplc="04090019" w:tentative="1">
+      <w:start w:val="1"/>
+      <w:numFmt w:val="lowerLetter"/>
+      <w:lvlText w:val="%5."/>
+      <w:lvlJc w:val="left"/>
+      <w:pPr>
+        <w:ind w:left="3600" w:hanging="360"/>
+      </w:pPr>
+    </w:lvl>
+    <w:lvl w:ilvl="5" w:tplc="0409001B" w:tentative="1">
+      <w:start w:val="1"/>
+      <w:numFmt w:val="lowerRoman"/>
+      <w:lvlText w:val="%6."/>
+      <w:lvlJc w:val="right"/>
+      <w:pPr>
+        <w:ind w:left="4320" w:hanging="180"/>
+      </w:pPr>
+    </w:lvl>
+    <w:lvl w:ilvl="6" w:tplc="0409000F" w:tentative="1">
+      <w:start w:val="1"/>
+      <w:numFmt w:val="decimal"/>
+      <w:lvlText w:val="%7."/>
+      <w:lvlJc w:val="left"/>
+      <w:pPr>
+        <w:ind w:left="5040" w:hanging="360"/>
+      </w:pPr>
+    </w:lvl>
+    <w:lvl w:ilvl="7" w:tplc="04090019" w:tentative="1">
+      <w:start w:val="1"/>
+      <w:numFmt w:val="lowerLetter"/>
+      <w:lvlText w:val="%8."/>
+      <w:lvlJc w:val="left"/>
+      <w:pPr>
+        <w:ind w:left="5760" w:hanging="360"/>
+      </w:pPr>
+    </w:lvl>
+    <w:lvl w:ilvl="8" w:tplc="0409001B" w:tentative="1">
+      <w:start w:val="1"/>
+      <w:numFmt w:val="lowerRoman"/>
+      <w:lvlText w:val="%9."/>
+      <w:lvlJc w:val="right"/>
+      <w:pPr>
+        <w:ind w:left="6480" w:hanging="180"/>
+      </w:pPr>
+    </w:lvl>
+  </w:abstractNum>
+  <w:num w:numId="1">
+    <w:abstractNumId w:val="0"/>
+  </w:num>
+</w:numbering>
 </file>
 
 <file path=word/styles.xml><?xml version="1.0" encoding="utf-8"?>
@@ -273,6 +828,7 @@
     <w:lsdException w:name="HTML Sample" w:semiHidden="1" w:unhideWhenUsed="1"/>
     <w:lsdException w:name="HTML Typewriter" w:semiHidden="1" w:unhideWhenUsed="1"/>
     <w:lsdException w:name="HTML Variable" w:semiHidden="1" w:unhideWhenUsed="1"/>
+    <w:lsdException w:name="Normal Table" w:semiHidden="1" w:unhideWhenUsed="1"/>
     <w:lsdException w:name="annotation subject" w:semiHidden="1" w:unhideWhenUsed="1"/>
     <w:lsdException w:name="No List" w:semiHidden="1" w:unhideWhenUsed="1"/>
     <w:lsdException w:name="Outline List 1" w:semiHidden="1" w:unhideWhenUsed="1"/>
@@ -318,9 +874,11 @@
     <w:lsdException w:name="Table Subtle 1" w:semiHidden="1" w:unhideWhenUsed="1"/>
     <w:lsdException w:name="Table Subtle 2" w:semiHidden="1" w:unhideWhenUsed="1"/>
     <w:lsdException w:name="Table Web 1" w:semiHidden="1" w:unhideWhenUsed="1"/>
+    <w:lsdException w:name="Table Web 2" w:semiHidden="1" w:unhideWhenUsed="1"/>
     <w:lsdException w:name="Table Web 3" w:semiHidden="1" w:unhideWhenUsed="1"/>
     <w:lsdException w:name="Balloon Text" w:semiHidden="1" w:unhideWhenUsed="1"/>
     <w:lsdException w:name="Table Grid" w:uiPriority="39"/>
+    <w:lsdException w:name="Table Theme" w:semiHidden="1" w:unhideWhenUsed="1"/>
     <w:lsdException w:name="Placeholder Text" w:semiHidden="1"/>
     <w:lsdException w:name="No Spacing" w:uiPriority="1" w:qFormat="1"/>
     <w:lsdException w:name="Light Shading" w:uiPriority="60"/>
@@ -572,6 +1130,17 @@
     <w:uiPriority w:val="99"/>
     <w:semiHidden/>
     <w:unhideWhenUsed/>
+  </w:style>
+  <w:style w:type="paragraph" w:styleId="ListParagraph">
+    <w:name w:val="List Paragraph"/>
+    <w:basedOn w:val="Normal"/>
+    <w:uiPriority w:val="34"/>
+    <w:qFormat/>
+    <w:rsid w:val="00A94774"/>
+    <w:pPr>
+      <w:ind w:left="720"/>
+      <w:contextualSpacing/>
+    </w:pPr>
   </w:style>
 </w:styles>
 </file>

</xml_diff>

<commit_message>
begin taking out structure for experiment and add parameters to control adaptive compare and type of TPR calculation
</commit_message>
<xml_diff>
--- a/Data/Paper/Paper.docx
+++ b/Data/Paper/Paper.docx
@@ -349,6 +349,11 @@
     </w:p>
     <w:sdt>
       <w:sdtPr>
+        <w:rPr>
+          <w:rFonts w:asciiTheme="minorHAnsi" w:eastAsiaTheme="minorHAnsi" w:hAnsiTheme="minorHAnsi" w:cstheme="minorBidi"/>
+          <w:sz w:val="22"/>
+          <w:szCs w:val="22"/>
+        </w:rPr>
         <w:id w:val="1221175311"/>
         <w:docPartObj>
           <w:docPartGallery w:val="Table of Contents"/>
@@ -357,13 +362,9 @@
       </w:sdtPr>
       <w:sdtEndPr>
         <w:rPr>
-          <w:rFonts w:asciiTheme="minorHAnsi" w:eastAsiaTheme="minorHAnsi" w:hAnsiTheme="minorHAnsi" w:cstheme="minorBidi"/>
           <w:b/>
           <w:bCs/>
           <w:noProof/>
-          <w:color w:val="auto"/>
-          <w:sz w:val="22"/>
-          <w:szCs w:val="22"/>
         </w:rPr>
       </w:sdtEndPr>
       <w:sdtContent>
@@ -1983,90 +1984,69 @@
         <w:ind w:firstLine="720"/>
       </w:pPr>
       <w:r>
-        <w:t xml:space="preserve">Hydrophones </w:t>
-      </w:r>
-      <w:proofErr w:type="spellStart"/>
-      <w:r>
-        <w:t>self noise</w:t>
-      </w:r>
-      <w:proofErr w:type="spellEnd"/>
-      <w:r>
-        <w:t xml:space="preserve"> can be generated by   </w:t>
-      </w:r>
-      <w:r>
-        <w:t xml:space="preserve">AURAL recorders in the arctic region can suffer from </w:t>
-      </w:r>
-      <w:r>
-        <w:t>a high degree of self-noise</w:t>
-      </w:r>
-      <w:r>
-        <w:t xml:space="preserve">, making implementation of </w:t>
-      </w:r>
-      <w:proofErr w:type="spellStart"/>
-      <w:r>
-        <w:t>autodetectors</w:t>
-      </w:r>
-      <w:proofErr w:type="spellEnd"/>
-      <w:r>
-        <w:t xml:space="preserve"> challenging</w:t>
-      </w:r>
-      <w:r>
-        <w:t xml:space="preserve"> due to increased FPR. </w:t>
-      </w:r>
-      <w:r>
-        <w:t xml:space="preserve">Popular </w:t>
-      </w:r>
-      <w:proofErr w:type="spellStart"/>
-      <w:r>
-        <w:t>autodetectors</w:t>
-      </w:r>
-      <w:proofErr w:type="spellEnd"/>
-      <w:r>
-        <w:t xml:space="preserve"> such as the LFDCS (which uses QDFA on 4 features</w:t>
+        <w:t>Mooring self-noise, defined as the noise created from disturbance of the instrument by water turbulence</w:t>
+      </w:r>
+      <w:r>
+        <w:t xml:space="preserve"> as well as the direct result of turbulence on the transducer</w:t>
+      </w:r>
+      <w:r>
+        <w:t xml:space="preserve">, is a common issue among acoustic studies. </w:t>
+      </w:r>
+      <w:r>
+        <w:t xml:space="preserve">Mooring self-noise is highly intermittent and </w:t>
+      </w:r>
+      <w:r>
+        <w:t xml:space="preserve">hard to characterize. </w:t>
+      </w:r>
+      <w:r>
+        <w:t>Mooring self-noise can have a high amplitude due to receiver proximity</w:t>
+      </w:r>
+      <w:r>
+        <w:t>, in which case it becomes a source of interference for determination of background noise levels and has a masking effect on short-duration low frequency SOI</w:t>
+      </w:r>
+      <w:r>
+        <w:t xml:space="preserve">. </w:t>
+      </w:r>
+      <w:r>
+        <w:t xml:space="preserve">Mooring self-noise can strongly </w:t>
       </w:r>
       <w:proofErr w:type="gramStart"/>
       <w:r>
-        <w:t>: )</w:t>
+        <w:t>effect</w:t>
       </w:r>
       <w:proofErr w:type="gramEnd"/>
       <w:r>
-        <w:t xml:space="preserve"> and Ishmael (which uses spectrogram correlation) are not resilient against false positives produced by intermittent noise as they don’t have the necessary features and learning system to distinguish</w:t>
-      </w:r>
-      <w:r>
-        <w:t xml:space="preserve"> mooring</w:t>
-      </w:r>
-      <w:r>
-        <w:t xml:space="preserve"> </w:t>
-      </w:r>
-      <w:r>
-        <w:t>self-noise</w:t>
-      </w:r>
-      <w:r>
-        <w:t xml:space="preserve"> from positive calls. </w:t>
-      </w:r>
-      <w:r>
-        <w:t xml:space="preserve">High FPR hurts the implementation of an </w:t>
-      </w:r>
-      <w:proofErr w:type="spellStart"/>
-      <w:r>
-        <w:t>autodetector</w:t>
-      </w:r>
-      <w:proofErr w:type="spellEnd"/>
-      <w:r>
-        <w:t xml:space="preserve"> as it either 1. increases the time of an analyst to verify detections or 2. reduces TPR due to having to set a lower threshold for time efficient analysis.</w:t>
-      </w:r>
+        <w:t xml:space="preserve"> the viability of signal detection for an analysis. In regimes where persistent mooring noise is the highest amplitude signal, amplitude detectors will be overwhelmed by false positives (FPR), and in regimes where persistent mooring noise </w:t>
+      </w:r>
+      <w:bookmarkStart w:id="2" w:name="_GoBack"/>
+      <w:bookmarkEnd w:id="2"/>
     </w:p>
     <w:p>
-      <w:r>
-        <w:tab/>
+      <w:pPr>
+        <w:ind w:firstLine="720"/>
+      </w:pPr>
+      <w:r>
+        <w:t xml:space="preserve">AURAL recorders in the arctic region can suffer from </w:t>
+      </w:r>
+      <w:r>
+        <w:t>a high degree of self-noise</w:t>
+      </w:r>
+      <w:r>
+        <w:t xml:space="preserve">, making implementation of </w:t>
       </w:r>
       <w:proofErr w:type="spellStart"/>
       <w:r>
-        <w:t>Mastor_detecter</w:t>
+        <w:t>autodetectors</w:t>
       </w:r>
       <w:proofErr w:type="spellEnd"/>
       <w:r>
-        <w:t xml:space="preserve"> was created as a solution to the high FPR issue encountered with existing </w:t>
+        <w:t xml:space="preserve"> challenging</w:t>
+      </w:r>
+      <w:r>
+        <w:t xml:space="preserve"> due to increased FPR. </w:t>
+      </w:r>
+      <w:r>
+        <w:t xml:space="preserve">Popular </w:t>
       </w:r>
       <w:proofErr w:type="spellStart"/>
       <w:r>
@@ -2074,50 +2054,38 @@
       </w:r>
       <w:proofErr w:type="spellEnd"/>
       <w:r>
-        <w:t xml:space="preserve"> on </w:t>
-      </w:r>
-      <w:r>
-        <w:t>high self-noise recordings</w:t>
-      </w:r>
-      <w:r>
-        <w:t>. While the idea to model true positives from a band limited energy detector against null data is not new (</w:t>
+        <w:t xml:space="preserve"> such as the LFDCS (which uses QDFA on 4 features</w:t>
+      </w:r>
+      <w:proofErr w:type="gramStart"/>
+      <w:r>
+        <w:t>: )</w:t>
+      </w:r>
+      <w:proofErr w:type="gramEnd"/>
+      <w:r>
+        <w:t xml:space="preserve"> and Ishmael (which uses spectrogram correlation) are not resilient against false positives produced by intermittent noise as they don’t have the necessary features and learning system to distinguish</w:t>
+      </w:r>
+      <w:r>
+        <w:t xml:space="preserve"> mooring</w:t>
+      </w:r>
+      <w:r>
+        <w:t xml:space="preserve"> </w:t>
+      </w:r>
+      <w:r>
+        <w:t>self-noise</w:t>
+      </w:r>
+      <w:r>
+        <w:t xml:space="preserve"> from positive calls. </w:t>
+      </w:r>
+      <w:r>
+        <w:t xml:space="preserve">High FPR hurts the implementation of an </w:t>
       </w:r>
       <w:proofErr w:type="spellStart"/>
       <w:r>
-        <w:t>flightcallr</w:t>
+        <w:t>autodetector</w:t>
       </w:r>
       <w:proofErr w:type="spellEnd"/>
       <w:r>
-        <w:t xml:space="preserve">, </w:t>
-      </w:r>
-      <w:r>
-        <w:t>Mellinger 2004)</w:t>
-      </w:r>
-      <w:r>
-        <w:t xml:space="preserve">, </w:t>
-      </w:r>
-      <w:proofErr w:type="spellStart"/>
-      <w:r>
-        <w:t>mastor_detector</w:t>
-      </w:r>
-      <w:proofErr w:type="spellEnd"/>
-      <w:r>
-        <w:t xml:space="preserve"> is the first detector that models the true and false positives of a pitch tracker result to identify and weed out consistent sources of false positives</w:t>
-      </w:r>
-      <w:r>
-        <w:t>.</w:t>
-      </w:r>
-      <w:r>
-        <w:t xml:space="preserve"> Reducing the FPR of outputs enables higher TPR analysis for use cases like boxing or behavior studies, or for faster analysis at a lower set TPR for use cases like seasonal presence.</w:t>
-      </w:r>
-      <w:r>
-        <w:t xml:space="preserve"> As the models are spontaneously generated from a set of features in the ground truth library, this method should be applicable to other regions that experience high levels of </w:t>
-      </w:r>
-      <w:r>
-        <w:t xml:space="preserve">self-noise on their recorders even if the composition and prevalence of the noise is different. </w:t>
-      </w:r>
-      <w:r>
-        <w:t xml:space="preserve"> </w:t>
+        <w:t xml:space="preserve"> as it either 1. increases the time of an analyst to verify detections or 2. reduces TPR due to having to set a lower threshold for time efficient analysis.</w:t>
       </w:r>
     </w:p>
     <w:p>
@@ -2130,38 +2098,58 @@
       </w:r>
       <w:proofErr w:type="spellEnd"/>
       <w:r>
-        <w:t xml:space="preserve"> has similar use limitations to existing pitch tracking detectors- it can be used to identify stereotyped, distinct calls</w:t>
-      </w:r>
-      <w:r>
-        <w:t xml:space="preserve"> that preferably feature FM, </w:t>
-      </w:r>
-      <w:r>
-        <w:t>but is vulnerable to anything that will mask or obscure the shape of calls</w:t>
-      </w:r>
-      <w:r>
-        <w:t xml:space="preserve">. </w:t>
-      </w:r>
-      <w:r>
-        <w:t xml:space="preserve">It cannot use species presence or patterning of calls as a </w:t>
-      </w:r>
-      <w:proofErr w:type="gramStart"/>
-      <w:r>
-        <w:t>criteria</w:t>
-      </w:r>
-      <w:proofErr w:type="gramEnd"/>
-      <w:r>
-        <w:t xml:space="preserve"> for detection, so manual verification is required in cases where the call type in question may be attributable to multiple species (</w:t>
+        <w:t xml:space="preserve"> was created as a solution to the high FPR issue encountered with existing </w:t>
       </w:r>
       <w:proofErr w:type="spellStart"/>
       <w:r>
-        <w:t>ie</w:t>
+        <w:t>autodetectors</w:t>
       </w:r>
       <w:proofErr w:type="spellEnd"/>
       <w:r>
-        <w:t xml:space="preserve"> NPRW upcalls and bowhead, humpback, bearded seal upsweeps). </w:t>
-      </w:r>
-      <w:r>
-        <w:t xml:space="preserve">For this reason, we refer to the detector that was designed for right whale upcalls as an upsweep detector, since there are multiple species in our system that will produce sounds that are indistinguishable from high probability upcalls. </w:t>
+        <w:t xml:space="preserve"> on </w:t>
+      </w:r>
+      <w:r>
+        <w:t>high self-noise recordings</w:t>
+      </w:r>
+      <w:r>
+        <w:t>. While the idea to model true positives from a band limited energy detector against null data is not new (</w:t>
+      </w:r>
+      <w:proofErr w:type="spellStart"/>
+      <w:r>
+        <w:t>flightcallr</w:t>
+      </w:r>
+      <w:proofErr w:type="spellEnd"/>
+      <w:r>
+        <w:t xml:space="preserve">, </w:t>
+      </w:r>
+      <w:r>
+        <w:t>Mellinger 2004)</w:t>
+      </w:r>
+      <w:r>
+        <w:t xml:space="preserve">, </w:t>
+      </w:r>
+      <w:proofErr w:type="spellStart"/>
+      <w:r>
+        <w:t>mastor_detector</w:t>
+      </w:r>
+      <w:proofErr w:type="spellEnd"/>
+      <w:r>
+        <w:t xml:space="preserve"> is the first detector that models the true and false positives of a pitch tracker result to identify and weed out consistent sources of false positives</w:t>
+      </w:r>
+      <w:r>
+        <w:t>.</w:t>
+      </w:r>
+      <w:r>
+        <w:t xml:space="preserve"> Reducing the FPR of outputs enables higher TPR analysis for use cases like boxing or behavior studies, or for faster analysis at a lower set TPR for use cases like seasonal presence.</w:t>
+      </w:r>
+      <w:r>
+        <w:t xml:space="preserve"> As the models are spontaneously generated from a set of features in the ground truth library, this method should be applicable to other regions that experience high levels of </w:t>
+      </w:r>
+      <w:r>
+        <w:t xml:space="preserve">self-noise on their recorders even if the composition and prevalence of the noise is different. </w:t>
+      </w:r>
+      <w:r>
+        <w:t xml:space="preserve"> </w:t>
       </w:r>
     </w:p>
     <w:p>
@@ -2174,63 +2162,108 @@
       </w:r>
       <w:proofErr w:type="spellEnd"/>
       <w:r>
-        <w:t xml:space="preserve"> is easy to use, but hard to set up. </w:t>
-      </w:r>
-      <w:r>
-        <w:t>BLEDs</w:t>
-      </w:r>
-      <w:r>
-        <w:t xml:space="preserve"> must be created manually in Raven, and </w:t>
-      </w:r>
-      <w:r>
-        <w:t>the custom algorithm</w:t>
-      </w:r>
-      <w:r>
-        <w:t xml:space="preserve"> must be coded in R language. </w:t>
+        <w:t xml:space="preserve"> has similar use limitations to existing pitch tracking detectors- it can be used to identify stereotyped, distinct calls</w:t>
+      </w:r>
+      <w:r>
+        <w:t xml:space="preserve"> that preferably feature FM, </w:t>
+      </w:r>
+      <w:r>
+        <w:t>but is vulnerable to anything that will mask or obscure the shape of calls</w:t>
+      </w:r>
+      <w:r>
+        <w:t xml:space="preserve">. </w:t>
+      </w:r>
+      <w:r>
+        <w:t xml:space="preserve">It cannot use species presence or patterning of calls as a </w:t>
+      </w:r>
+      <w:proofErr w:type="gramStart"/>
+      <w:r>
+        <w:t>criteria</w:t>
+      </w:r>
+      <w:proofErr w:type="gramEnd"/>
+      <w:r>
+        <w:t xml:space="preserve"> for detection, so manual verification is required in cases where the call type in question may be attributable to multiple species (</w:t>
       </w:r>
       <w:proofErr w:type="spellStart"/>
       <w:r>
-        <w:t>Mastor_detector</w:t>
+        <w:t>ie</w:t>
       </w:r>
       <w:proofErr w:type="spellEnd"/>
       <w:r>
-        <w:t xml:space="preserve"> will never be an executable program, but rather a flexible infrastructure that can be customized to various call types. Due to high runtimes, it is not meant to be applicable to real time or near real time </w:t>
-      </w:r>
-      <w:proofErr w:type="gramStart"/>
-      <w:r>
-        <w:t>detection</w:t>
-      </w:r>
-      <w:r>
-        <w:t>,</w:t>
-      </w:r>
-      <w:r>
-        <w:t xml:space="preserve"> but</w:t>
-      </w:r>
-      <w:proofErr w:type="gramEnd"/>
-      <w:r>
-        <w:t xml:space="preserve"> </w:t>
-      </w:r>
-      <w:r>
-        <w:t xml:space="preserve">serves as </w:t>
-      </w:r>
-      <w:r>
-        <w:t>an efficient method for reducing the analyst time needed for</w:t>
-      </w:r>
-      <w:r>
-        <w:t xml:space="preserve"> detecting or</w:t>
-      </w:r>
-      <w:r>
-        <w:t xml:space="preserve"> boxing desired calls </w:t>
-      </w:r>
-      <w:r>
-        <w:t>from</w:t>
-      </w:r>
-      <w:r>
-        <w:t xml:space="preserve"> archival acoustic data. </w:t>
+        <w:t xml:space="preserve"> NPRW upcalls and bowhead, humpback, bearded seal upsweeps). </w:t>
+      </w:r>
+      <w:r>
+        <w:t xml:space="preserve">For this reason, we refer to the detector that was designed for right whale upcalls as an upsweep detector, since there are multiple species in our system that will produce sounds that are indistinguishable from high probability upcalls. </w:t>
       </w:r>
     </w:p>
     <w:p>
       <w:r>
+        <w:tab/>
+      </w:r>
+      <w:proofErr w:type="spellStart"/>
+      <w:r>
+        <w:t>Mastor_detecter</w:t>
+      </w:r>
+      <w:proofErr w:type="spellEnd"/>
+      <w:r>
+        <w:t xml:space="preserve"> is easy to use, but hard to set up. </w:t>
+      </w:r>
+      <w:r>
+        <w:t>BLEDs</w:t>
+      </w:r>
+      <w:r>
+        <w:t xml:space="preserve"> must be created manually in Raven, and </w:t>
+      </w:r>
+      <w:r>
+        <w:t>the custom algorithm</w:t>
+      </w:r>
+      <w:r>
+        <w:t xml:space="preserve"> must be coded in R language. </w:t>
+      </w:r>
+      <w:proofErr w:type="spellStart"/>
+      <w:r>
+        <w:t>Mastor_detector</w:t>
+      </w:r>
+      <w:proofErr w:type="spellEnd"/>
+      <w:r>
+        <w:t xml:space="preserve"> will never be an executable program, but rather a flexible infrastructure that can be customized to various call types. Due to high runtimes, it is not meant to be applicable to real time or near real time </w:t>
+      </w:r>
+      <w:proofErr w:type="gramStart"/>
+      <w:r>
+        <w:t>detection</w:t>
+      </w:r>
+      <w:r>
+        <w:t>,</w:t>
+      </w:r>
+      <w:r>
+        <w:t xml:space="preserve"> but</w:t>
+      </w:r>
+      <w:proofErr w:type="gramEnd"/>
+      <w:r>
+        <w:t xml:space="preserve"> </w:t>
+      </w:r>
+      <w:r>
+        <w:t xml:space="preserve">serves as </w:t>
+      </w:r>
+      <w:r>
+        <w:t>an efficient method for reducing the analyst time needed for</w:t>
+      </w:r>
+      <w:r>
+        <w:t xml:space="preserve"> detecting or</w:t>
+      </w:r>
+      <w:r>
+        <w:t xml:space="preserve"> boxing desired calls </w:t>
+      </w:r>
+      <w:r>
+        <w:t>from</w:t>
+      </w:r>
+      <w:r>
+        <w:t xml:space="preserve"> archival acoustic data. </w:t>
+      </w:r>
+    </w:p>
+    <w:p>
+      <w:r>
+        <w:lastRenderedPageBreak/>
         <w:tab/>
         <w:t xml:space="preserve">We have successfully applied </w:t>
       </w:r>
@@ -2250,11 +2283,11 @@
       <w:pPr>
         <w:pStyle w:val="Heading1"/>
       </w:pPr>
-      <w:bookmarkStart w:id="2" w:name="_Toc6480223"/>
+      <w:bookmarkStart w:id="3" w:name="_Toc6480223"/>
       <w:r>
         <w:t>Methods:</w:t>
       </w:r>
-      <w:bookmarkEnd w:id="2"/>
+      <w:bookmarkEnd w:id="3"/>
       <w:r>
         <w:t xml:space="preserve"> </w:t>
       </w:r>
@@ -2263,7 +2296,7 @@
       <w:pPr>
         <w:pStyle w:val="Heading2"/>
       </w:pPr>
-      <w:bookmarkStart w:id="3" w:name="_Toc6480224"/>
+      <w:bookmarkStart w:id="4" w:name="_Toc6480224"/>
       <w:r>
         <w:t>Construction</w:t>
       </w:r>
@@ -2273,7 +2306,7 @@
       <w:r>
         <w:t>:</w:t>
       </w:r>
-      <w:bookmarkEnd w:id="3"/>
+      <w:bookmarkEnd w:id="4"/>
       <w:r>
         <w:t xml:space="preserve"> </w:t>
       </w:r>
@@ -2287,11 +2320,7 @@
         <w:t xml:space="preserve">s </w:t>
       </w:r>
       <w:r>
-        <w:t xml:space="preserve">as a good starting place to assess the viability of applying energy detectors to our data, given the comfortability of the Raven interface. Upon finding an R implementation to call this algorithm from API, we decided to continue developing around Raven and </w:t>
-      </w:r>
-      <w:r>
-        <w:lastRenderedPageBreak/>
-        <w:t xml:space="preserve">the R language. It was determined that in environments where the amplitude of mooring noise was greater than that of individual calls, wide band limited energy detectors worked poorly for pulling out faint calls, whereas narrowband </w:t>
+        <w:t xml:space="preserve">as a good starting place to assess the viability of applying energy detectors to our data, given the comfortability of the Raven interface. Upon finding an R implementation to call this algorithm from API, we decided to continue developing around Raven and the R language. It was determined that in environments where the amplitude of mooring noise was greater than that of individual calls, wide band limited energy detectors worked poorly for pulling out faint calls, whereas narrowband </w:t>
       </w:r>
       <w:r>
         <w:t>BLEDs</w:t>
@@ -2458,6 +2487,7 @@
         <w:rPr>
           <w:b/>
         </w:rPr>
+        <w:lastRenderedPageBreak/>
         <w:t xml:space="preserve">Figure 1. </w:t>
       </w:r>
       <w:r>
@@ -2530,7 +2560,7 @@
       <w:pPr>
         <w:pStyle w:val="Heading2"/>
       </w:pPr>
-      <w:bookmarkStart w:id="4" w:name="_Toc6480225"/>
+      <w:bookmarkStart w:id="5" w:name="_Toc6480225"/>
       <w:r>
         <w:t>Building</w:t>
       </w:r>
@@ -2551,7 +2581,7 @@
       <w:r>
         <w:t>:</w:t>
       </w:r>
-      <w:bookmarkEnd w:id="4"/>
+      <w:bookmarkEnd w:id="5"/>
       <w:r>
         <w:t xml:space="preserve"> </w:t>
       </w:r>
@@ -2620,7 +2650,25 @@
         <w:t xml:space="preserve"> combined into single sound files corresponding to mooring year. </w:t>
       </w:r>
       <w:r>
-        <w:t xml:space="preserve">Upcalls in the data were boxed by hand in Raven. </w:t>
+        <w:t xml:space="preserve">Upcalls in the </w:t>
+      </w:r>
+      <w:r>
+        <w:t xml:space="preserve">initial </w:t>
+      </w:r>
+      <w:r>
+        <w:t>data</w:t>
+      </w:r>
+      <w:r>
+        <w:t>sets</w:t>
+      </w:r>
+      <w:r>
+        <w:t xml:space="preserve"> were boxed by hand </w:t>
+      </w:r>
+      <w:r>
+        <w:t>in Raven, and later using the output of the pitch tracker (Table 1)</w:t>
+      </w:r>
+      <w:r>
+        <w:t xml:space="preserve">. </w:t>
       </w:r>
       <w:r>
         <w:t>A suite of Raven BLED</w:t>
@@ -2786,6 +2834,7 @@
         <w:t xml:space="preserve">Manipulations performed here to improve the model included adding features new features to the </w:t>
       </w:r>
       <w:r>
+        <w:lastRenderedPageBreak/>
         <w:t>labeled</w:t>
       </w:r>
       <w:r>
@@ -2926,11 +2975,7 @@
         <w:t xml:space="preserve">’ for the gunshot algorithm, which is an arbitrary value that allows the algorithm to draw a line that serves to shape the exponential function that determines the frequency dynamic time comparison of MDs. </w:t>
       </w:r>
       <w:r>
-        <w:t xml:space="preserve">To preserve the ability to isolate double </w:t>
-      </w:r>
-      <w:r>
-        <w:lastRenderedPageBreak/>
-        <w:t xml:space="preserve">gunshot (FIGURE#), we adjusted the </w:t>
+        <w:t xml:space="preserve">To preserve the ability to isolate double gunshot (FIGURE#), we adjusted the </w:t>
       </w:r>
       <w:proofErr w:type="spellStart"/>
       <w:r>
@@ -2949,7 +2994,13 @@
         <w:t xml:space="preserve">Table 1. </w:t>
       </w:r>
       <w:r>
-        <w:t xml:space="preserve">Ground truthing effort for gunshot and upcalls </w:t>
+        <w:t>Ground truthing effort for gunshot and upcalls</w:t>
+      </w:r>
+      <w:r>
+        <w:t xml:space="preserve">. ‘Machine assisted = n’ means that data was boxed manually, and ‘Machine assisted = r’ means that boxing was performed by annotating the output of the pitch tracker. This switch in protocol was made to increase analysis speed and convenience, initiated once 1. The pitch tracker was performing to satisfaction on a variety of data 2. More data was needed to train the model, which doesn’t consider FN. </w:t>
+      </w:r>
+      <w:r>
+        <w:t xml:space="preserve">Because of this, total TPR is not comparable between ‘n’ and ‘r’ machine assisted data, although AUC and FPR are still valid comparisons. </w:t>
       </w:r>
     </w:p>
     <w:tbl>
@@ -3238,7 +3289,7 @@
                 <w:rFonts w:ascii="Calibri" w:eastAsia="Times New Roman" w:hAnsi="Calibri" w:cs="Calibri"/>
                 <w:color w:val="000000"/>
               </w:rPr>
-              <w:t>Machine assisted*</w:t>
+              <w:t>Machine assisted</w:t>
             </w:r>
           </w:p>
         </w:tc>
@@ -6840,6 +6891,7 @@
                 <w:rFonts w:ascii="Calibri" w:eastAsia="Times New Roman" w:hAnsi="Calibri" w:cs="Calibri"/>
                 <w:color w:val="000000"/>
               </w:rPr>
+              <w:lastRenderedPageBreak/>
               <w:t>Upcall</w:t>
             </w:r>
           </w:p>
@@ -10281,29 +10333,19 @@
       <w:pPr>
         <w:pStyle w:val="Heading1"/>
       </w:pPr>
-      <w:bookmarkStart w:id="5" w:name="_Toc6480226"/>
+      <w:bookmarkStart w:id="6" w:name="_Toc6480226"/>
       <w:r>
         <w:t>Results</w:t>
       </w:r>
-      <w:bookmarkEnd w:id="5"/>
+      <w:bookmarkEnd w:id="6"/>
     </w:p>
     <w:p>
       <w:pPr>
         <w:pStyle w:val="Heading1"/>
       </w:pPr>
-      <w:bookmarkStart w:id="6" w:name="_Toc6480227"/>
+      <w:bookmarkStart w:id="7" w:name="_Toc6480227"/>
       <w:r>
         <w:t>Discussion</w:t>
-      </w:r>
-      <w:bookmarkEnd w:id="6"/>
-    </w:p>
-    <w:p>
-      <w:pPr>
-        <w:pStyle w:val="Heading2"/>
-      </w:pPr>
-      <w:bookmarkStart w:id="7" w:name="_Toc6480228"/>
-      <w:r>
-        <w:t>Performance and recommendations</w:t>
       </w:r>
       <w:bookmarkEnd w:id="7"/>
     </w:p>
@@ -10311,21 +10353,31 @@
       <w:pPr>
         <w:pStyle w:val="Heading2"/>
       </w:pPr>
-      <w:bookmarkStart w:id="8" w:name="_Toc6480229"/>
+      <w:bookmarkStart w:id="8" w:name="_Toc6480228"/>
+      <w:r>
+        <w:t>Performance and recommendations</w:t>
+      </w:r>
+      <w:bookmarkEnd w:id="8"/>
+    </w:p>
+    <w:p>
+      <w:pPr>
+        <w:pStyle w:val="Heading2"/>
+      </w:pPr>
+      <w:bookmarkStart w:id="9" w:name="_Toc6480229"/>
       <w:r>
         <w:t>Future directions</w:t>
       </w:r>
-      <w:bookmarkEnd w:id="8"/>
+      <w:bookmarkEnd w:id="9"/>
     </w:p>
     <w:p>
       <w:pPr>
         <w:pStyle w:val="Heading1"/>
       </w:pPr>
-      <w:bookmarkStart w:id="9" w:name="_Toc6480230"/>
+      <w:bookmarkStart w:id="10" w:name="_Toc6480230"/>
       <w:r>
         <w:t>References</w:t>
       </w:r>
-      <w:bookmarkEnd w:id="9"/>
+      <w:bookmarkEnd w:id="10"/>
     </w:p>
     <w:p>
       <w:r>
@@ -10361,15 +10413,37 @@
       </w:r>
     </w:p>
     <w:p>
+      <w:r>
+        <w:t xml:space="preserve">Strasberg, M., &amp; Taylor, D. (1979). </w:t>
+      </w:r>
+      <w:proofErr w:type="spellStart"/>
+      <w:r>
+        <w:t>Nonacoustic</w:t>
+      </w:r>
+      <w:proofErr w:type="spellEnd"/>
+      <w:r>
+        <w:t xml:space="preserve"> noise interference in measurements of infrasonic ambient noise. </w:t>
+      </w:r>
+      <w:r>
+        <w:rPr>
+          <w:i/>
+          <w:iCs/>
+        </w:rPr>
+        <w:t>Journal of the Acoustical Society of America,66</w:t>
+      </w:r>
+      <w:r>
+        <w:t>(5), 1487-1493.</w:t>
+      </w:r>
+    </w:p>
+    <w:p>
       <w:pPr>
         <w:pStyle w:val="Heading1"/>
       </w:pPr>
-      <w:bookmarkStart w:id="10" w:name="_Toc6480231"/>
-      <w:r>
-        <w:lastRenderedPageBreak/>
+      <w:bookmarkStart w:id="11" w:name="_Toc6480231"/>
+      <w:r>
         <w:t>Supplemental</w:t>
       </w:r>
-      <w:bookmarkEnd w:id="10"/>
+      <w:bookmarkEnd w:id="11"/>
     </w:p>
     <w:p>
       <w:pPr>
@@ -10379,11 +10453,11 @@
           <w:numId w:val="2"/>
         </w:numPr>
       </w:pPr>
-      <w:bookmarkStart w:id="11" w:name="_Toc6480232"/>
+      <w:bookmarkStart w:id="12" w:name="_Toc6480232"/>
       <w:r>
         <w:t>Raven and custom algorithm</w:t>
       </w:r>
-      <w:bookmarkEnd w:id="11"/>
+      <w:bookmarkEnd w:id="12"/>
     </w:p>
     <w:p>
       <w:r>
@@ -14077,6 +14151,7 @@
                 <w:rFonts w:ascii="Calibri" w:eastAsia="Times New Roman" w:hAnsi="Calibri" w:cs="Calibri"/>
                 <w:color w:val="000000"/>
               </w:rPr>
+              <w:lastRenderedPageBreak/>
               <w:t>P11j</w:t>
             </w:r>
           </w:p>
@@ -21228,7 +21303,6 @@
                 <w:rFonts w:ascii="Calibri" w:eastAsia="Times New Roman" w:hAnsi="Calibri" w:cs="Calibri"/>
                 <w:color w:val="000000"/>
               </w:rPr>
-              <w:lastRenderedPageBreak/>
               <w:t>Pg2j</w:t>
             </w:r>
           </w:p>
@@ -25495,6 +25569,7 @@
         <w:rPr>
           <w:b/>
         </w:rPr>
+        <w:lastRenderedPageBreak/>
         <w:t xml:space="preserve">Figure x. </w:t>
       </w:r>
       <w:r>
@@ -25616,11 +25691,59 @@
         </w:numPr>
       </w:pPr>
       <w:r>
-        <w:lastRenderedPageBreak/>
-        <w:t>Pre-whitening</w:t>
-      </w:r>
-      <w:bookmarkStart w:id="12" w:name="_GoBack"/>
-      <w:bookmarkEnd w:id="12"/>
+        <w:t xml:space="preserve">Pre-whitening </w:t>
+      </w:r>
+    </w:p>
+    <w:p>
+      <w:pPr>
+        <w:ind w:firstLine="720"/>
+      </w:pPr>
+      <w:r>
+        <w:t xml:space="preserve">Pre-whitening, or normalization, is a data transformation that is designed to reduce the effect of </w:t>
+      </w:r>
+      <w:proofErr w:type="gramStart"/>
+      <w:r>
+        <w:t>long term</w:t>
+      </w:r>
+      <w:proofErr w:type="gramEnd"/>
+      <w:r>
+        <w:t xml:space="preserve"> narrowband noise, commonly vessels. Given that the data used to create the labeled dataset is prescreened to not include vessel, and the strongest source of interference is composed of intermittent mooring self-noise, the application of this transformation is suspect for the purposes of constructing the detector. An experiment of the effect of whitening on detector performance supported that it is not relevant. </w:t>
+      </w:r>
+    </w:p>
+    <w:p>
+      <w:r>
+        <w:t>Insert here</w:t>
+      </w:r>
+    </w:p>
+    <w:p>
+      <w:r>
+        <w:tab/>
+        <w:t xml:space="preserve">If a detector is poorly performing when confronted with persistent narrowband noise, pre-whitening the data may be a good option. This must be done in Raven using the batch adaptive filter (see Raven Pro 1.4 </w:t>
+      </w:r>
+      <w:proofErr w:type="spellStart"/>
+      <w:proofErr w:type="gramStart"/>
+      <w:r>
+        <w:t>users</w:t>
+      </w:r>
+      <w:proofErr w:type="gramEnd"/>
+      <w:r>
+        <w:t xml:space="preserve"> manual</w:t>
+      </w:r>
+      <w:proofErr w:type="spellEnd"/>
+      <w:r>
+        <w:t xml:space="preserve"> “</w:t>
+      </w:r>
+      <w:r>
+        <w:t>Adaptive Filtering</w:t>
+      </w:r>
+      <w:r>
+        <w:t xml:space="preserve">” page 148), and </w:t>
+      </w:r>
+      <w:r>
+        <w:t xml:space="preserve">your whitening preference must be updated in the script parameters to enable proper pathing. </w:t>
+      </w:r>
+    </w:p>
+    <w:p>
       <w:r>
         <w:t xml:space="preserve"> </w:t>
       </w:r>
@@ -25699,6 +25822,7 @@
                 <w:rFonts w:ascii="Calibri" w:eastAsia="Times New Roman" w:hAnsi="Calibri" w:cs="Calibri"/>
                 <w:color w:val="000000"/>
               </w:rPr>
+              <w:lastRenderedPageBreak/>
               <w:t>Feature name</w:t>
             </w:r>
           </w:p>
@@ -27998,7 +28122,6 @@
                 <w:rFonts w:ascii="Calibri" w:eastAsia="Times New Roman" w:hAnsi="Calibri" w:cs="Calibri"/>
                 <w:color w:val="000000"/>
               </w:rPr>
-              <w:lastRenderedPageBreak/>
               <w:t>specprop</w:t>
             </w:r>
             <w:proofErr w:type="spellEnd"/>
@@ -28261,6 +28384,7 @@
                 <w:rFonts w:ascii="Calibri" w:eastAsia="Times New Roman" w:hAnsi="Calibri" w:cs="Calibri"/>
                 <w:color w:val="000000"/>
               </w:rPr>
+              <w:lastRenderedPageBreak/>
               <w:t>specprop</w:t>
             </w:r>
             <w:proofErr w:type="spellEnd"/>
@@ -30397,7 +30521,6 @@
                 <w:rFonts w:ascii="Calibri" w:eastAsia="Times New Roman" w:hAnsi="Calibri" w:cs="Calibri"/>
                 <w:color w:val="000000"/>
               </w:rPr>
-              <w:lastRenderedPageBreak/>
               <w:t>Meanpeakf</w:t>
             </w:r>
             <w:proofErr w:type="spellEnd"/>
@@ -30668,6 +30791,7 @@
                 <w:rFonts w:ascii="Calibri" w:eastAsia="Times New Roman" w:hAnsi="Calibri" w:cs="Calibri"/>
                 <w:color w:val="000000"/>
               </w:rPr>
+              <w:lastRenderedPageBreak/>
               <w:t>AreaX</w:t>
             </w:r>
             <w:proofErr w:type="spellEnd"/>
@@ -33373,7 +33497,6 @@
                 <w:rFonts w:ascii="Calibri" w:eastAsia="Times New Roman" w:hAnsi="Calibri" w:cs="Calibri"/>
                 <w:color w:val="000000"/>
               </w:rPr>
-              <w:lastRenderedPageBreak/>
               <w:t>yavg</w:t>
             </w:r>
             <w:proofErr w:type="spellEnd"/>
@@ -33728,6 +33851,7 @@
                 <w:rFonts w:ascii="Calibri" w:eastAsia="Times New Roman" w:hAnsi="Calibri" w:cs="Calibri"/>
                 <w:color w:val="000000"/>
               </w:rPr>
+              <w:lastRenderedPageBreak/>
               <w:t>SwitchesX</w:t>
             </w:r>
             <w:proofErr w:type="spellEnd"/>
@@ -35324,7 +35448,6 @@
     </w:p>
     <w:p>
       <w:r>
-        <w:lastRenderedPageBreak/>
         <w:tab/>
         <w:t xml:space="preserve">Building </w:t>
       </w:r>
@@ -35940,7 +36063,7 @@
     <w:link w:val="Heading1Char"/>
     <w:uiPriority w:val="9"/>
     <w:qFormat/>
-    <w:rsid w:val="00F56678"/>
+    <w:rsid w:val="00DE5A83"/>
     <w:pPr>
       <w:keepNext/>
       <w:keepLines/>
@@ -35949,7 +36072,6 @@
     </w:pPr>
     <w:rPr>
       <w:rFonts w:asciiTheme="majorHAnsi" w:eastAsiaTheme="majorEastAsia" w:hAnsiTheme="majorHAnsi" w:cstheme="majorBidi"/>
-      <w:color w:val="2F5496" w:themeColor="accent1" w:themeShade="BF"/>
       <w:sz w:val="32"/>
       <w:szCs w:val="32"/>
     </w:rPr>
@@ -35962,7 +36084,7 @@
     <w:uiPriority w:val="9"/>
     <w:unhideWhenUsed/>
     <w:qFormat/>
-    <w:rsid w:val="00F56678"/>
+    <w:rsid w:val="00DE5A83"/>
     <w:pPr>
       <w:keepNext/>
       <w:keepLines/>
@@ -35971,7 +36093,6 @@
     </w:pPr>
     <w:rPr>
       <w:rFonts w:asciiTheme="majorHAnsi" w:eastAsiaTheme="majorEastAsia" w:hAnsiTheme="majorHAnsi" w:cstheme="majorBidi"/>
-      <w:color w:val="2F5496" w:themeColor="accent1" w:themeShade="BF"/>
       <w:sz w:val="26"/>
       <w:szCs w:val="26"/>
     </w:rPr>
@@ -36090,10 +36211,9 @@
     <w:basedOn w:val="DefaultParagraphFont"/>
     <w:link w:val="Heading1"/>
     <w:uiPriority w:val="9"/>
-    <w:rsid w:val="00F56678"/>
+    <w:rsid w:val="00DE5A83"/>
     <w:rPr>
       <w:rFonts w:asciiTheme="majorHAnsi" w:eastAsiaTheme="majorEastAsia" w:hAnsiTheme="majorHAnsi" w:cstheme="majorBidi"/>
-      <w:color w:val="2F5496" w:themeColor="accent1" w:themeShade="BF"/>
       <w:sz w:val="32"/>
       <w:szCs w:val="32"/>
     </w:rPr>
@@ -36103,10 +36223,9 @@
     <w:basedOn w:val="DefaultParagraphFont"/>
     <w:link w:val="Heading2"/>
     <w:uiPriority w:val="9"/>
-    <w:rsid w:val="00F56678"/>
+    <w:rsid w:val="00DE5A83"/>
     <w:rPr>
       <w:rFonts w:asciiTheme="majorHAnsi" w:eastAsiaTheme="majorEastAsia" w:hAnsiTheme="majorHAnsi" w:cstheme="majorBidi"/>
-      <w:color w:val="2F5496" w:themeColor="accent1" w:themeShade="BF"/>
       <w:sz w:val="26"/>
       <w:szCs w:val="26"/>
     </w:rPr>
@@ -36451,7 +36570,7 @@
 </file>
 
 <file path=customXml/itemProps1.xml><?xml version="1.0" encoding="utf-8"?>
-<ds:datastoreItem xmlns:ds="http://schemas.openxmlformats.org/officeDocument/2006/customXml" ds:itemID="{3C4524F5-B32A-46AE-A5A8-1CDCFF9EEBCE}">
+<ds:datastoreItem xmlns:ds="http://schemas.openxmlformats.org/officeDocument/2006/customXml" ds:itemID="{BE217A15-9552-4E1F-BB20-4D506705F143}">
   <ds:schemaRefs>
     <ds:schemaRef ds:uri="http://schemas.openxmlformats.org/officeDocument/2006/bibliography"/>
   </ds:schemaRefs>

</xml_diff>

<commit_message>
save work on paper
</commit_message>
<xml_diff>
--- a/Data/Paper/Paper.docx
+++ b/Data/Paper/Paper.docx
@@ -1497,9 +1497,6 @@
         </w:p>
       </w:sdtContent>
     </w:sdt>
-    <w:p/>
-    <w:p/>
-    <w:p/>
     <w:p>
       <w:pPr>
         <w:pStyle w:val="Heading1"/>
@@ -1685,7 +1682,6 @@
           <w:p>
             <w:proofErr w:type="spellStart"/>
             <w:r>
-              <w:lastRenderedPageBreak/>
               <w:t>Mastor_detecter</w:t>
             </w:r>
             <w:proofErr w:type="spellEnd"/>
@@ -1741,7 +1737,11 @@
           </w:tcPr>
           <w:p>
             <w:r>
-              <w:t xml:space="preserve">Precision of false positives. Defined as FP/(TP+FP). Note for myself: FPR may be a misnomer, seems to be calculated differently for technical definition, but we seem to be using it the same way as </w:t>
+              <w:t xml:space="preserve">Precision of false positives. Defined as FP/(TP+FP). Note for myself: FPR may be a misnomer, seems to be calculated differently for </w:t>
+            </w:r>
+            <w:r>
+              <w:lastRenderedPageBreak/>
+              <w:t xml:space="preserve">technical definition, but we seem to be using it the same way as </w:t>
             </w:r>
             <w:proofErr w:type="spellStart"/>
             <w:r>
@@ -1761,6 +1761,7 @@
           </w:tcPr>
           <w:p>
             <w:r>
+              <w:lastRenderedPageBreak/>
               <w:t>True positive (TP)</w:t>
             </w:r>
           </w:p>
@@ -1925,7 +1926,13 @@
           </w:tcPr>
           <w:p>
             <w:r>
-              <w:t>Refers to the 1s in a binarized spectrogram</w:t>
+              <w:t xml:space="preserve">Refers to the </w:t>
+            </w:r>
+            <w:r>
+              <w:t xml:space="preserve">area expressed as </w:t>
+            </w:r>
+            <w:r>
+              <w:t>1s in a binarized spectrogram</w:t>
             </w:r>
           </w:p>
         </w:tc>
@@ -1966,14 +1973,8 @@
             <w:tcW w:w="4675" w:type="dxa"/>
           </w:tcPr>
           <w:p>
-            <w:proofErr w:type="spellStart"/>
-            <w:r>
-              <w:lastRenderedPageBreak/>
-              <w:t>Multibox</w:t>
-            </w:r>
-            <w:proofErr w:type="spellEnd"/>
-            <w:r>
-              <w:t xml:space="preserve"> (MB)</w:t>
+            <w:r>
+              <w:t>Signal of interest (SOI)</w:t>
             </w:r>
           </w:p>
         </w:tc>
@@ -1983,7 +1984,7 @@
           </w:tcPr>
           <w:p>
             <w:r>
-              <w:t>A redundant TP- it shares a GT box with one or more autodetection. Contributes to inflated #TP, and can be lower quality TP as it only represents part of a TP. Only applicable for hand boxed DS</w:t>
+              <w:t xml:space="preserve">Signal in time wave that is the target for the detector. </w:t>
             </w:r>
           </w:p>
         </w:tc>
@@ -1996,6 +1997,34 @@
           <w:p>
             <w:proofErr w:type="spellStart"/>
             <w:r>
+              <w:t>Multibox</w:t>
+            </w:r>
+            <w:proofErr w:type="spellEnd"/>
+            <w:r>
+              <w:t xml:space="preserve"> (MB)</w:t>
+            </w:r>
+          </w:p>
+        </w:tc>
+        <w:tc>
+          <w:tcPr>
+            <w:tcW w:w="4675" w:type="dxa"/>
+          </w:tcPr>
+          <w:p>
+            <w:r>
+              <w:t>A redundant TP- it shares a GT box with one or more autodetection. Contributes to inflated #TP, and can be lower quality TP as it only represents part of a TP. Only applicable for hand boxed DS</w:t>
+            </w:r>
+          </w:p>
+        </w:tc>
+      </w:tr>
+      <w:tr>
+        <w:tc>
+          <w:tcPr>
+            <w:tcW w:w="4675" w:type="dxa"/>
+          </w:tcPr>
+          <w:p>
+            <w:proofErr w:type="spellStart"/>
+            <w:r>
+              <w:lastRenderedPageBreak/>
               <w:t>Overbox</w:t>
             </w:r>
             <w:proofErr w:type="spellEnd"/>
@@ -2278,36 +2307,39 @@
     </w:p>
     <w:p>
       <w:r>
+        <w:tab/>
+      </w:r>
+      <w:proofErr w:type="spellStart"/>
+      <w:r>
+        <w:t>Mastor_detecter</w:t>
+      </w:r>
+      <w:proofErr w:type="spellEnd"/>
+      <w:r>
+        <w:t xml:space="preserve"> has similar use limitations to existing pitch tracking detectors- it can be used to identify stereotyped, distinct calls</w:t>
+      </w:r>
+      <w:r>
+        <w:t xml:space="preserve"> that preferably feature FM, </w:t>
+      </w:r>
+      <w:r>
+        <w:t>but is vulnerable to anything that will mask or obscure the shape of calls</w:t>
+      </w:r>
+      <w:r>
+        <w:t xml:space="preserve">. </w:t>
+      </w:r>
+      <w:r>
+        <w:t xml:space="preserve">It cannot use species presence or patterning of calls as a </w:t>
+      </w:r>
+      <w:proofErr w:type="gramStart"/>
+      <w:r>
+        <w:t>criteria</w:t>
+      </w:r>
+      <w:proofErr w:type="gramEnd"/>
+      <w:r>
+        <w:t xml:space="preserve"> for detection, so manual verification is required in cases where the call type in question may be attributable </w:t>
+      </w:r>
+      <w:r>
         <w:lastRenderedPageBreak/>
-        <w:tab/>
-      </w:r>
-      <w:proofErr w:type="spellStart"/>
-      <w:r>
-        <w:t>Mastor_detecter</w:t>
-      </w:r>
-      <w:proofErr w:type="spellEnd"/>
-      <w:r>
-        <w:t xml:space="preserve"> has similar use limitations to existing pitch tracking detectors- it can be used to identify stereotyped, distinct calls</w:t>
-      </w:r>
-      <w:r>
-        <w:t xml:space="preserve"> that preferably feature FM, </w:t>
-      </w:r>
-      <w:r>
-        <w:t>but is vulnerable to anything that will mask or obscure the shape of calls</w:t>
-      </w:r>
-      <w:r>
-        <w:t xml:space="preserve">. </w:t>
-      </w:r>
-      <w:r>
-        <w:t xml:space="preserve">It cannot use species presence or patterning of calls as a </w:t>
-      </w:r>
-      <w:proofErr w:type="gramStart"/>
-      <w:r>
-        <w:t>criteria</w:t>
-      </w:r>
-      <w:proofErr w:type="gramEnd"/>
-      <w:r>
-        <w:t xml:space="preserve"> for detection, so manual verification is required in cases where the call type in question may be attributable to multiple species (</w:t>
+        <w:t>to multiple species (</w:t>
       </w:r>
       <w:proofErr w:type="spellStart"/>
       <w:r>
@@ -2574,11 +2606,7 @@
     <w:p>
       <w:r>
         <w:tab/>
-        <w:t xml:space="preserve">Much of the infrastructure was reworked for compatibility with multiple species detection in a single run of the detector. Included in this idea was the implementation of a more computationally efficient multiclass RF classifier, which seemed to have poor results compared to binary classification. </w:t>
-      </w:r>
-      <w:r>
-        <w:lastRenderedPageBreak/>
-        <w:t xml:space="preserve">For future attempts at multiclass detection, iterative binary detection and </w:t>
+        <w:t xml:space="preserve">Much of the infrastructure was reworked for compatibility with multiple species detection in a single run of the detector. Included in this idea was the implementation of a more computationally efficient multiclass RF classifier, which seemed to have poor results compared to binary classification. For future attempts at multiclass detection, iterative binary detection and </w:t>
       </w:r>
       <w:r>
         <w:rPr>
@@ -2615,6 +2643,7 @@
         <w:rPr>
           <w:b/>
         </w:rPr>
+        <w:lastRenderedPageBreak/>
         <w:t xml:space="preserve">Figure 1. </w:t>
       </w:r>
       <w:r>
@@ -2631,12 +2660,13 @@
       <w:r>
         <w:rPr>
           <w:noProof/>
+          <w:u w:val="double"/>
         </w:rPr>
         <w:drawing>
-          <wp:inline distT="0" distB="0" distL="0" distR="0" wp14:anchorId="11FCD8ED" wp14:editId="2C1AC950">
-            <wp:extent cx="6302869" cy="3543300"/>
-            <wp:effectExtent l="0" t="0" r="3175" b="0"/>
-            <wp:docPr id="3" name="Picture 3"/>
+          <wp:inline distT="0" distB="0" distL="0" distR="0" wp14:anchorId="75EAA493" wp14:editId="4CD2EB66">
+            <wp:extent cx="5943600" cy="3343275"/>
+            <wp:effectExtent l="0" t="0" r="0" b="9525"/>
+            <wp:docPr id="11" name="Picture 11"/>
             <wp:cNvGraphicFramePr>
               <a:graphicFrameLocks xmlns:a="http://schemas.openxmlformats.org/drawingml/2006/main" noChangeAspect="1"/>
             </wp:cNvGraphicFramePr>
@@ -2644,10 +2674,8 @@
               <a:graphicData uri="http://schemas.openxmlformats.org/drawingml/2006/picture">
                 <pic:pic xmlns:pic="http://schemas.openxmlformats.org/drawingml/2006/picture">
                   <pic:nvPicPr>
-                    <pic:cNvPr id="0" name="Picture 1"/>
-                    <pic:cNvPicPr>
-                      <a:picLocks noChangeAspect="1" noChangeArrowheads="1"/>
-                    </pic:cNvPicPr>
+                    <pic:cNvPr id="11" name="FlowChart_eric_edit_Dana_edit_changedwording.png"/>
+                    <pic:cNvPicPr/>
                   </pic:nvPicPr>
                   <pic:blipFill>
                     <a:blip r:embed="rId7">
@@ -2657,23 +2685,18 @@
                         </a:ext>
                       </a:extLst>
                     </a:blip>
-                    <a:srcRect/>
                     <a:stretch>
                       <a:fillRect/>
                     </a:stretch>
                   </pic:blipFill>
-                  <pic:spPr bwMode="auto">
+                  <pic:spPr>
                     <a:xfrm>
                       <a:off x="0" y="0"/>
-                      <a:ext cx="6306609" cy="3545403"/>
+                      <a:ext cx="5943600" cy="3343275"/>
                     </a:xfrm>
                     <a:prstGeom prst="rect">
                       <a:avLst/>
                     </a:prstGeom>
-                    <a:noFill/>
-                    <a:ln>
-                      <a:noFill/>
-                    </a:ln>
                   </pic:spPr>
                 </pic:pic>
               </a:graphicData>
@@ -2682,7 +2705,6 @@
         </w:drawing>
       </w:r>
     </w:p>
-    <w:p/>
     <w:p>
       <w:pPr>
         <w:pStyle w:val="Heading2"/>
@@ -2930,11 +2952,7 @@
         <w:t>section of the script</w:t>
       </w:r>
       <w:r>
-        <w:t xml:space="preserve"> associates the generated selection tables with your ground truth selection tables to assign TP or FP </w:t>
-      </w:r>
-      <w:r>
-        <w:lastRenderedPageBreak/>
-        <w:t xml:space="preserve">labels for each box, and extracts features </w:t>
+        <w:t xml:space="preserve"> associates the generated selection tables with your ground truth selection tables to assign TP or FP labels for each box, and extracts features </w:t>
       </w:r>
       <w:r>
         <w:t xml:space="preserve">from each to build the training dataset that will inform the random forest models for the detector. </w:t>
@@ -2982,7 +3000,11 @@
         <w:t>labeled</w:t>
       </w:r>
       <w:r>
-        <w:t xml:space="preserve"> data and adding post hoc filters to clean up issues with multiple boxes being assigned to single calls (</w:t>
+        <w:t xml:space="preserve"> data and adding post hoc filters to clean up issues with multiple boxes being assigned to single </w:t>
+      </w:r>
+      <w:r>
+        <w:lastRenderedPageBreak/>
+        <w:t>calls (</w:t>
       </w:r>
       <w:proofErr w:type="spellStart"/>
       <w:r>
@@ -3138,10 +3160,7 @@
         <w:t xml:space="preserve"> </w:t>
       </w:r>
       <w:r>
-        <w:t>T</w:t>
-      </w:r>
-      <w:r>
-        <w:t xml:space="preserve">he labelled set was built iteratively with randomly selected DSs, comparing the detector performance in each iteration to the both the labelled and unlabeled DSs until all data were included in the labelled set. </w:t>
+        <w:t xml:space="preserve">The labelled set was built iteratively with randomly selected DSs, comparing the detector performance in each iteration to the both the labelled and unlabeled DSs until all data were included in the labelled set. </w:t>
       </w:r>
       <w:r>
         <w:t>T</w:t>
@@ -3200,10 +3219,26 @@
         <w:t>Ground truthing effort for gunshot and upcalls</w:t>
       </w:r>
       <w:r>
-        <w:t xml:space="preserve">. ‘Machine assisted = n’ means that data was boxed manually, and ‘Machine assisted = r’ means that boxing was performed by annotating the output of the pitch tracker. This switch in protocol was made to increase analysis speed and convenience, initiated once 1. The pitch tracker was performing to satisfaction on a variety of data 2. More data was needed to train the model, which doesn’t consider FN. </w:t>
-      </w:r>
-      <w:r>
-        <w:t xml:space="preserve">Because of this, total TPR is not comparable between ‘n’ and ‘r’ machine assisted data, although AUC and FPR are still valid comparisons. </w:t>
+        <w:t xml:space="preserve">. ‘Machine assisted = n’ means that data was boxed manually, and ‘Machine assisted = </w:t>
+      </w:r>
+      <w:proofErr w:type="spellStart"/>
+      <w:r>
+        <w:t>pt</w:t>
+      </w:r>
+      <w:proofErr w:type="spellEnd"/>
+      <w:r>
+        <w:t xml:space="preserve">’ means that boxing was performed by annotating the output of the pitch tracker. This switch in protocol was made to increase analysis speed and convenience, initiated once 1. The pitch tracker was performing to satisfaction on a variety of data 2. More data was needed to train the model, which doesn’t consider FN. </w:t>
+      </w:r>
+      <w:r>
+        <w:t>Because of this, total TPR is not comparable between ‘n’ and ‘</w:t>
+      </w:r>
+      <w:proofErr w:type="spellStart"/>
+      <w:r>
+        <w:t>pt</w:t>
+      </w:r>
+      <w:proofErr w:type="spellEnd"/>
+      <w:r>
+        <w:t xml:space="preserve">’ machine assisted data, although AUC and FPR are still valid comparisons. </w:t>
       </w:r>
     </w:p>
     <w:tbl>
@@ -3524,24 +3559,21 @@
                 <w:rFonts w:ascii="Calibri" w:eastAsia="Times New Roman" w:hAnsi="Calibri" w:cs="Calibri"/>
                 <w:color w:val="000000"/>
               </w:rPr>
-              <w:t>How data was</w:t>
-            </w:r>
-          </w:p>
-          <w:p>
-            <w:pPr>
-              <w:spacing w:after="0" w:line="240" w:lineRule="auto"/>
-              <w:jc w:val="center"/>
-              <w:rPr>
-                <w:rFonts w:ascii="Calibri" w:eastAsia="Times New Roman" w:hAnsi="Calibri" w:cs="Calibri"/>
-                <w:color w:val="000000"/>
-              </w:rPr>
-            </w:pPr>
-            <w:r>
-              <w:rPr>
-                <w:rFonts w:ascii="Calibri" w:eastAsia="Times New Roman" w:hAnsi="Calibri" w:cs="Calibri"/>
-                <w:color w:val="000000"/>
-              </w:rPr>
-              <w:t>selected</w:t>
+              <w:t>Random</w:t>
+            </w:r>
+            <w:r>
+              <w:rPr>
+                <w:rFonts w:ascii="Calibri" w:eastAsia="Times New Roman" w:hAnsi="Calibri" w:cs="Calibri"/>
+                <w:color w:val="000000"/>
+              </w:rPr>
+              <w:t>ly</w:t>
+            </w:r>
+            <w:r>
+              <w:rPr>
+                <w:rFonts w:ascii="Calibri" w:eastAsia="Times New Roman" w:hAnsi="Calibri" w:cs="Calibri"/>
+                <w:color w:val="000000"/>
+              </w:rPr>
+              <w:t xml:space="preserve"> selected</w:t>
             </w:r>
           </w:p>
         </w:tc>
@@ -3834,7 +3866,7 @@
                 <w:rFonts w:ascii="Calibri" w:eastAsia="Times New Roman" w:hAnsi="Calibri" w:cs="Calibri"/>
                 <w:color w:val="000000"/>
               </w:rPr>
-              <w:t>Hand</w:t>
+              <w:t>n</w:t>
             </w:r>
           </w:p>
         </w:tc>
@@ -4127,7 +4159,7 @@
                 <w:rFonts w:ascii="Calibri" w:eastAsia="Times New Roman" w:hAnsi="Calibri" w:cs="Calibri"/>
                 <w:color w:val="000000"/>
               </w:rPr>
-              <w:t>Hand</w:t>
+              <w:t>n</w:t>
             </w:r>
           </w:p>
         </w:tc>
@@ -4420,7 +4452,7 @@
                 <w:rFonts w:ascii="Calibri" w:eastAsia="Times New Roman" w:hAnsi="Calibri" w:cs="Calibri"/>
                 <w:color w:val="000000"/>
               </w:rPr>
-              <w:t>Hand</w:t>
+              <w:t>n</w:t>
             </w:r>
           </w:p>
         </w:tc>
@@ -4713,7 +4745,7 @@
                 <w:rFonts w:ascii="Calibri" w:eastAsia="Times New Roman" w:hAnsi="Calibri" w:cs="Calibri"/>
                 <w:color w:val="000000"/>
               </w:rPr>
-              <w:t>Hand</w:t>
+              <w:t>n</w:t>
             </w:r>
           </w:p>
         </w:tc>
@@ -4969,13 +5001,15 @@
                 <w:color w:val="000000"/>
               </w:rPr>
             </w:pPr>
-            <w:r>
-              <w:rPr>
-                <w:rFonts w:ascii="Calibri" w:eastAsia="Times New Roman" w:hAnsi="Calibri" w:cs="Calibri"/>
-                <w:color w:val="000000"/>
-              </w:rPr>
-              <w:t>r</w:t>
-            </w:r>
+            <w:proofErr w:type="spellStart"/>
+            <w:r>
+              <w:rPr>
+                <w:rFonts w:ascii="Calibri" w:eastAsia="Times New Roman" w:hAnsi="Calibri" w:cs="Calibri"/>
+                <w:color w:val="000000"/>
+              </w:rPr>
+              <w:t>pt</w:t>
+            </w:r>
+            <w:proofErr w:type="spellEnd"/>
           </w:p>
         </w:tc>
         <w:tc>
@@ -5006,7 +5040,7 @@
                 <w:rFonts w:ascii="Calibri" w:eastAsia="Times New Roman" w:hAnsi="Calibri" w:cs="Calibri"/>
                 <w:color w:val="000000"/>
               </w:rPr>
-              <w:t>Hand</w:t>
+              <w:t>n</w:t>
             </w:r>
           </w:p>
         </w:tc>
@@ -5262,13 +5296,15 @@
                 <w:color w:val="000000"/>
               </w:rPr>
             </w:pPr>
-            <w:r>
-              <w:rPr>
-                <w:rFonts w:ascii="Calibri" w:eastAsia="Times New Roman" w:hAnsi="Calibri" w:cs="Calibri"/>
-                <w:color w:val="000000"/>
-              </w:rPr>
-              <w:t>r</w:t>
-            </w:r>
+            <w:proofErr w:type="spellStart"/>
+            <w:r>
+              <w:rPr>
+                <w:rFonts w:ascii="Calibri" w:eastAsia="Times New Roman" w:hAnsi="Calibri" w:cs="Calibri"/>
+                <w:color w:val="000000"/>
+              </w:rPr>
+              <w:t>pt</w:t>
+            </w:r>
+            <w:proofErr w:type="spellEnd"/>
           </w:p>
         </w:tc>
         <w:tc>
@@ -5299,7 +5335,7 @@
                 <w:rFonts w:ascii="Calibri" w:eastAsia="Times New Roman" w:hAnsi="Calibri" w:cs="Calibri"/>
                 <w:color w:val="000000"/>
               </w:rPr>
-              <w:t>Hand</w:t>
+              <w:t>n</w:t>
             </w:r>
           </w:p>
         </w:tc>
@@ -5336,7 +5372,6 @@
                 <w:rFonts w:ascii="Calibri" w:eastAsia="Times New Roman" w:hAnsi="Calibri" w:cs="Calibri"/>
                 <w:color w:val="000000"/>
               </w:rPr>
-              <w:lastRenderedPageBreak/>
               <w:t>Gunshot</w:t>
             </w:r>
           </w:p>
@@ -5556,13 +5591,15 @@
                 <w:color w:val="000000"/>
               </w:rPr>
             </w:pPr>
-            <w:r>
-              <w:rPr>
-                <w:rFonts w:ascii="Calibri" w:eastAsia="Times New Roman" w:hAnsi="Calibri" w:cs="Calibri"/>
-                <w:color w:val="000000"/>
-              </w:rPr>
-              <w:t>r</w:t>
-            </w:r>
+            <w:proofErr w:type="spellStart"/>
+            <w:r>
+              <w:rPr>
+                <w:rFonts w:ascii="Calibri" w:eastAsia="Times New Roman" w:hAnsi="Calibri" w:cs="Calibri"/>
+                <w:color w:val="000000"/>
+              </w:rPr>
+              <w:t>pt</w:t>
+            </w:r>
+            <w:proofErr w:type="spellEnd"/>
           </w:p>
         </w:tc>
         <w:tc>
@@ -5593,7 +5630,7 @@
                 <w:rFonts w:ascii="Calibri" w:eastAsia="Times New Roman" w:hAnsi="Calibri" w:cs="Calibri"/>
                 <w:color w:val="000000"/>
               </w:rPr>
-              <w:t>Random</w:t>
+              <w:t>y</w:t>
             </w:r>
           </w:p>
         </w:tc>
@@ -5849,13 +5886,15 @@
                 <w:color w:val="000000"/>
               </w:rPr>
             </w:pPr>
-            <w:r>
-              <w:rPr>
-                <w:rFonts w:ascii="Calibri" w:eastAsia="Times New Roman" w:hAnsi="Calibri" w:cs="Calibri"/>
-                <w:color w:val="000000"/>
-              </w:rPr>
-              <w:t>r</w:t>
-            </w:r>
+            <w:proofErr w:type="spellStart"/>
+            <w:r>
+              <w:rPr>
+                <w:rFonts w:ascii="Calibri" w:eastAsia="Times New Roman" w:hAnsi="Calibri" w:cs="Calibri"/>
+                <w:color w:val="000000"/>
+              </w:rPr>
+              <w:t>pt</w:t>
+            </w:r>
+            <w:proofErr w:type="spellEnd"/>
           </w:p>
         </w:tc>
         <w:tc>
@@ -5886,7 +5925,7 @@
                 <w:rFonts w:ascii="Calibri" w:eastAsia="Times New Roman" w:hAnsi="Calibri" w:cs="Calibri"/>
                 <w:color w:val="000000"/>
               </w:rPr>
-              <w:t>Random</w:t>
+              <w:t>y</w:t>
             </w:r>
           </w:p>
         </w:tc>
@@ -6142,13 +6181,15 @@
                 <w:color w:val="000000"/>
               </w:rPr>
             </w:pPr>
-            <w:r>
-              <w:rPr>
-                <w:rFonts w:ascii="Calibri" w:eastAsia="Times New Roman" w:hAnsi="Calibri" w:cs="Calibri"/>
-                <w:color w:val="000000"/>
-              </w:rPr>
-              <w:t>r</w:t>
-            </w:r>
+            <w:proofErr w:type="spellStart"/>
+            <w:r>
+              <w:rPr>
+                <w:rFonts w:ascii="Calibri" w:eastAsia="Times New Roman" w:hAnsi="Calibri" w:cs="Calibri"/>
+                <w:color w:val="000000"/>
+              </w:rPr>
+              <w:t>pt</w:t>
+            </w:r>
+            <w:proofErr w:type="spellEnd"/>
           </w:p>
         </w:tc>
         <w:tc>
@@ -6179,7 +6220,7 @@
                 <w:rFonts w:ascii="Calibri" w:eastAsia="Times New Roman" w:hAnsi="Calibri" w:cs="Calibri"/>
                 <w:color w:val="000000"/>
               </w:rPr>
-              <w:t>Random</w:t>
+              <w:t>y</w:t>
             </w:r>
           </w:p>
         </w:tc>
@@ -6435,13 +6476,15 @@
                 <w:color w:val="000000"/>
               </w:rPr>
             </w:pPr>
-            <w:r>
-              <w:rPr>
-                <w:rFonts w:ascii="Calibri" w:eastAsia="Times New Roman" w:hAnsi="Calibri" w:cs="Calibri"/>
-                <w:color w:val="000000"/>
-              </w:rPr>
-              <w:t>r</w:t>
-            </w:r>
+            <w:proofErr w:type="spellStart"/>
+            <w:r>
+              <w:rPr>
+                <w:rFonts w:ascii="Calibri" w:eastAsia="Times New Roman" w:hAnsi="Calibri" w:cs="Calibri"/>
+                <w:color w:val="000000"/>
+              </w:rPr>
+              <w:t>pt</w:t>
+            </w:r>
+            <w:proofErr w:type="spellEnd"/>
           </w:p>
         </w:tc>
         <w:tc>
@@ -6472,7 +6515,7 @@
                 <w:rFonts w:ascii="Calibri" w:eastAsia="Times New Roman" w:hAnsi="Calibri" w:cs="Calibri"/>
                 <w:color w:val="000000"/>
               </w:rPr>
-              <w:t>Random</w:t>
+              <w:t>y</w:t>
             </w:r>
           </w:p>
         </w:tc>
@@ -6728,13 +6771,15 @@
                 <w:color w:val="000000"/>
               </w:rPr>
             </w:pPr>
-            <w:r>
-              <w:rPr>
-                <w:rFonts w:ascii="Calibri" w:eastAsia="Times New Roman" w:hAnsi="Calibri" w:cs="Calibri"/>
-                <w:color w:val="000000"/>
-              </w:rPr>
-              <w:t>r</w:t>
-            </w:r>
+            <w:proofErr w:type="spellStart"/>
+            <w:r>
+              <w:rPr>
+                <w:rFonts w:ascii="Calibri" w:eastAsia="Times New Roman" w:hAnsi="Calibri" w:cs="Calibri"/>
+                <w:color w:val="000000"/>
+              </w:rPr>
+              <w:t>pt</w:t>
+            </w:r>
+            <w:proofErr w:type="spellEnd"/>
           </w:p>
         </w:tc>
         <w:tc>
@@ -6765,7 +6810,7 @@
                 <w:rFonts w:ascii="Calibri" w:eastAsia="Times New Roman" w:hAnsi="Calibri" w:cs="Calibri"/>
                 <w:color w:val="000000"/>
               </w:rPr>
-              <w:t>Random</w:t>
+              <w:t>y</w:t>
             </w:r>
           </w:p>
         </w:tc>
@@ -7058,7 +7103,7 @@
                 <w:rFonts w:ascii="Calibri" w:eastAsia="Times New Roman" w:hAnsi="Calibri" w:cs="Calibri"/>
                 <w:color w:val="000000"/>
               </w:rPr>
-              <w:t>Hand</w:t>
+              <w:t>n</w:t>
             </w:r>
           </w:p>
         </w:tc>
@@ -7351,7 +7396,7 @@
                 <w:rFonts w:ascii="Calibri" w:eastAsia="Times New Roman" w:hAnsi="Calibri" w:cs="Calibri"/>
                 <w:color w:val="000000"/>
               </w:rPr>
-              <w:t>Hand</w:t>
+              <w:t>n</w:t>
             </w:r>
           </w:p>
         </w:tc>
@@ -7388,6 +7433,7 @@
                 <w:rFonts w:ascii="Calibri" w:eastAsia="Times New Roman" w:hAnsi="Calibri" w:cs="Calibri"/>
                 <w:color w:val="000000"/>
               </w:rPr>
+              <w:lastRenderedPageBreak/>
               <w:t>Upcall</w:t>
             </w:r>
           </w:p>
@@ -7644,7 +7690,7 @@
                 <w:rFonts w:ascii="Calibri" w:eastAsia="Times New Roman" w:hAnsi="Calibri" w:cs="Calibri"/>
                 <w:color w:val="000000"/>
               </w:rPr>
-              <w:t>Hand</w:t>
+              <w:t>n</w:t>
             </w:r>
           </w:p>
         </w:tc>
@@ -7937,7 +7983,7 @@
                 <w:rFonts w:ascii="Calibri" w:eastAsia="Times New Roman" w:hAnsi="Calibri" w:cs="Calibri"/>
                 <w:color w:val="000000"/>
               </w:rPr>
-              <w:t>Hand</w:t>
+              <w:t>n</w:t>
             </w:r>
           </w:p>
         </w:tc>
@@ -8230,7 +8276,7 @@
                 <w:rFonts w:ascii="Calibri" w:eastAsia="Times New Roman" w:hAnsi="Calibri" w:cs="Calibri"/>
                 <w:color w:val="000000"/>
               </w:rPr>
-              <w:t>Hand</w:t>
+              <w:t>n</w:t>
             </w:r>
           </w:p>
         </w:tc>
@@ -8523,7 +8569,7 @@
                 <w:rFonts w:ascii="Calibri" w:eastAsia="Times New Roman" w:hAnsi="Calibri" w:cs="Calibri"/>
                 <w:color w:val="000000"/>
               </w:rPr>
-              <w:t>Hand</w:t>
+              <w:t>n</w:t>
             </w:r>
           </w:p>
         </w:tc>
@@ -8816,7 +8862,7 @@
                 <w:rFonts w:ascii="Calibri" w:eastAsia="Times New Roman" w:hAnsi="Calibri" w:cs="Calibri"/>
                 <w:color w:val="000000"/>
               </w:rPr>
-              <w:t>Hand</w:t>
+              <w:t>n</w:t>
             </w:r>
           </w:p>
         </w:tc>
@@ -9072,13 +9118,15 @@
                 <w:color w:val="000000"/>
               </w:rPr>
             </w:pPr>
-            <w:r>
-              <w:rPr>
-                <w:rFonts w:ascii="Calibri" w:eastAsia="Times New Roman" w:hAnsi="Calibri" w:cs="Calibri"/>
-                <w:color w:val="000000"/>
-              </w:rPr>
-              <w:t>r</w:t>
-            </w:r>
+            <w:proofErr w:type="spellStart"/>
+            <w:r>
+              <w:rPr>
+                <w:rFonts w:ascii="Calibri" w:eastAsia="Times New Roman" w:hAnsi="Calibri" w:cs="Calibri"/>
+                <w:color w:val="000000"/>
+              </w:rPr>
+              <w:t>pt</w:t>
+            </w:r>
+            <w:proofErr w:type="spellEnd"/>
           </w:p>
         </w:tc>
         <w:tc>
@@ -9109,7 +9157,7 @@
                 <w:rFonts w:ascii="Calibri" w:eastAsia="Times New Roman" w:hAnsi="Calibri" w:cs="Calibri"/>
                 <w:color w:val="000000"/>
               </w:rPr>
-              <w:t>Random</w:t>
+              <w:t>y</w:t>
             </w:r>
           </w:p>
         </w:tc>
@@ -9365,13 +9413,15 @@
                 <w:color w:val="000000"/>
               </w:rPr>
             </w:pPr>
-            <w:r>
-              <w:rPr>
-                <w:rFonts w:ascii="Calibri" w:eastAsia="Times New Roman" w:hAnsi="Calibri" w:cs="Calibri"/>
-                <w:color w:val="000000"/>
-              </w:rPr>
-              <w:t>r</w:t>
-            </w:r>
+            <w:proofErr w:type="spellStart"/>
+            <w:r>
+              <w:rPr>
+                <w:rFonts w:ascii="Calibri" w:eastAsia="Times New Roman" w:hAnsi="Calibri" w:cs="Calibri"/>
+                <w:color w:val="000000"/>
+              </w:rPr>
+              <w:t>pt</w:t>
+            </w:r>
+            <w:proofErr w:type="spellEnd"/>
           </w:p>
         </w:tc>
         <w:tc>
@@ -9402,7 +9452,7 @@
                 <w:rFonts w:ascii="Calibri" w:eastAsia="Times New Roman" w:hAnsi="Calibri" w:cs="Calibri"/>
                 <w:color w:val="000000"/>
               </w:rPr>
-              <w:t>Random</w:t>
+              <w:t>y</w:t>
             </w:r>
           </w:p>
         </w:tc>
@@ -9658,13 +9708,15 @@
                 <w:color w:val="000000"/>
               </w:rPr>
             </w:pPr>
-            <w:r>
-              <w:rPr>
-                <w:rFonts w:ascii="Calibri" w:eastAsia="Times New Roman" w:hAnsi="Calibri" w:cs="Calibri"/>
-                <w:color w:val="000000"/>
-              </w:rPr>
-              <w:t>r</w:t>
-            </w:r>
+            <w:proofErr w:type="spellStart"/>
+            <w:r>
+              <w:rPr>
+                <w:rFonts w:ascii="Calibri" w:eastAsia="Times New Roman" w:hAnsi="Calibri" w:cs="Calibri"/>
+                <w:color w:val="000000"/>
+              </w:rPr>
+              <w:t>pt</w:t>
+            </w:r>
+            <w:proofErr w:type="spellEnd"/>
           </w:p>
         </w:tc>
         <w:tc>
@@ -9695,7 +9747,7 @@
                 <w:rFonts w:ascii="Calibri" w:eastAsia="Times New Roman" w:hAnsi="Calibri" w:cs="Calibri"/>
                 <w:color w:val="000000"/>
               </w:rPr>
-              <w:t>Random</w:t>
+              <w:t>y</w:t>
             </w:r>
           </w:p>
         </w:tc>
@@ -9965,13 +10017,15 @@
                 <w:color w:val="000000"/>
               </w:rPr>
             </w:pPr>
-            <w:r>
-              <w:rPr>
-                <w:rFonts w:ascii="Calibri" w:eastAsia="Times New Roman" w:hAnsi="Calibri" w:cs="Calibri"/>
-                <w:color w:val="000000"/>
-              </w:rPr>
-              <w:t>r</w:t>
-            </w:r>
+            <w:proofErr w:type="spellStart"/>
+            <w:r>
+              <w:rPr>
+                <w:rFonts w:ascii="Calibri" w:eastAsia="Times New Roman" w:hAnsi="Calibri" w:cs="Calibri"/>
+                <w:color w:val="000000"/>
+              </w:rPr>
+              <w:t>pt</w:t>
+            </w:r>
+            <w:proofErr w:type="spellEnd"/>
           </w:p>
         </w:tc>
         <w:tc>
@@ -10002,7 +10056,7 @@
                 <w:rFonts w:ascii="Calibri" w:eastAsia="Times New Roman" w:hAnsi="Calibri" w:cs="Calibri"/>
                 <w:color w:val="000000"/>
               </w:rPr>
-              <w:t>Random</w:t>
+              <w:t>y</w:t>
             </w:r>
           </w:p>
         </w:tc>
@@ -10258,13 +10312,15 @@
                 <w:color w:val="000000"/>
               </w:rPr>
             </w:pPr>
-            <w:r>
-              <w:rPr>
-                <w:rFonts w:ascii="Calibri" w:eastAsia="Times New Roman" w:hAnsi="Calibri" w:cs="Calibri"/>
-                <w:color w:val="000000"/>
-              </w:rPr>
-              <w:t>r</w:t>
-            </w:r>
+            <w:proofErr w:type="spellStart"/>
+            <w:r>
+              <w:rPr>
+                <w:rFonts w:ascii="Calibri" w:eastAsia="Times New Roman" w:hAnsi="Calibri" w:cs="Calibri"/>
+                <w:color w:val="000000"/>
+              </w:rPr>
+              <w:t>pt</w:t>
+            </w:r>
+            <w:proofErr w:type="spellEnd"/>
           </w:p>
         </w:tc>
         <w:tc>
@@ -10295,7 +10351,7 @@
                 <w:rFonts w:ascii="Calibri" w:eastAsia="Times New Roman" w:hAnsi="Calibri" w:cs="Calibri"/>
                 <w:color w:val="000000"/>
               </w:rPr>
-              <w:t>Random</w:t>
+              <w:t>y</w:t>
             </w:r>
           </w:p>
         </w:tc>
@@ -10563,13 +10619,31 @@
         <w:ind w:firstLine="720"/>
       </w:pPr>
       <w:r>
-        <w:t>The four DS that had a corresponding hand boxed GT set were able to be compared with each other to assess accuracy of the PT and the entire detector. The PT has an accuracy of 0.95 (n=4,</w:t>
+        <w:t xml:space="preserve">The four DS that had a corresponding hand boxed GT </w:t>
+      </w:r>
+      <w:r>
+        <w:t>tables</w:t>
+      </w:r>
+      <w:r>
+        <w:t xml:space="preserve"> were compared with each other to assess accuracy of the PT and </w:t>
+      </w:r>
+      <w:r>
+        <w:t xml:space="preserve">of </w:t>
+      </w:r>
+      <w:r>
+        <w:t>the entire detector. The PT has an accuracy of 0.95 (n=4,</w:t>
       </w:r>
       <w:r>
         <w:t xml:space="preserve"> ±</w:t>
       </w:r>
       <w:r>
-        <w:t>?) for these moorings. These DS had an overall TPR of 0.92 (n=4,</w:t>
+        <w:t xml:space="preserve">?) for these </w:t>
+      </w:r>
+      <w:r>
+        <w:t>DS</w:t>
+      </w:r>
+      <w:r>
+        <w:t>. These DS had an overall TPR of 0.92 (n=4,</w:t>
       </w:r>
       <w:r>
         <w:t xml:space="preserve"> ±</w:t>
@@ -10599,15 +10673,13 @@
         <w:t xml:space="preserve"> ±</w:t>
       </w:r>
       <w:r>
-        <w:t xml:space="preserve">?), with higher incidence at BS12_AU_02a and BS13_AU_04, and OB% occurs at </w:t>
-      </w:r>
-      <w:proofErr w:type="gramStart"/>
-      <w:r>
-        <w:t>a  very</w:t>
-      </w:r>
-      <w:proofErr w:type="gramEnd"/>
-      <w:r>
-        <w:t xml:space="preserve"> low rate throughout. </w:t>
+        <w:t xml:space="preserve">?), with higher incidence at BS12_AU_02a and BS13_AU_04, and OB% occurs at a </w:t>
+      </w:r>
+      <w:r>
+        <w:t>v</w:t>
+      </w:r>
+      <w:r>
+        <w:t xml:space="preserve">ery low rate throughout. </w:t>
       </w:r>
     </w:p>
     <w:p>
@@ -10615,25 +10687,40 @@
         <w:ind w:firstLine="720"/>
       </w:pPr>
       <w:r>
-        <w:t xml:space="preserve">The remaining moorings were machine assisted which did not allow for a total TPR estimate due to a missing component of </w:t>
+        <w:t xml:space="preserve">The remaining machine assisted </w:t>
+      </w:r>
+      <w:r>
+        <w:t>DS were not able to have a</w:t>
+      </w:r>
+      <w:r>
+        <w:t xml:space="preserve"> total TPR estimate due to a missing component of </w:t>
       </w:r>
       <w:r>
         <w:t>FNs but</w:t>
       </w:r>
       <w:r>
-        <w:t xml:space="preserve"> did give an upper bound for total TPR based on the FNs generated from the RF classifier. The machine assisted moorings had an average RF classifier accuracy of 0.95 (n=7,</w:t>
+        <w:t xml:space="preserve"> did give an upper bound for total TPR based on the FNs generated from the RF classifier</w:t>
+      </w:r>
+      <w:r>
+        <w:t xml:space="preserve"> component</w:t>
+      </w:r>
+      <w:r>
+        <w:t xml:space="preserve">. The machine assisted </w:t>
+      </w:r>
+      <w:r>
+        <w:t>DS</w:t>
+      </w:r>
+      <w:r>
+        <w:t xml:space="preserve"> had an average RF classifier accuracy of 0.95 (n=7,</w:t>
       </w:r>
       <w:r>
         <w:t xml:space="preserve"> ±</w:t>
       </w:r>
       <w:r>
-        <w:t>?) giving these DS</w:t>
-      </w:r>
-      <w:r>
-        <w:t>s</w:t>
-      </w:r>
-      <w:r>
-        <w:t xml:space="preserve"> an upper bound of 0.95 for overall TPR. </w:t>
+        <w:t xml:space="preserve">?) giving these DS an upper bound of 0.95 for overall TPR. </w:t>
+      </w:r>
+      <w:r>
+        <w:t xml:space="preserve">At a PT TPR of 0.95 such as we saw in the hand boxed DS, this would represent an average total TPR of 0.92 for the machine assisted DS. </w:t>
       </w:r>
     </w:p>
     <w:p>
@@ -10641,25 +10728,48 @@
         <w:ind w:firstLine="720"/>
       </w:pPr>
       <w:r>
-        <w:t>Statistics that did not involve the number of FNs from the PT were able to be compared across hand and machine assisted DS. The PT FPR is 0.7 (n=11,</w:t>
+        <w:t xml:space="preserve">Statistics that did not involve the number of FNs from the PT were able to be compared across hand and machine assisted DS. The FPR </w:t>
+      </w:r>
+      <w:r>
+        <w:t xml:space="preserve">after implementing the PT </w:t>
+      </w:r>
+      <w:r>
+        <w:t>is 0.7 (n=11,</w:t>
       </w:r>
       <w:r>
         <w:t xml:space="preserve"> ±</w:t>
       </w:r>
       <w:r>
-        <w:t>?), and the FPR is reduced to 0.37 (n=11,</w:t>
+        <w:t xml:space="preserve">?), and </w:t>
+      </w:r>
+      <w:r>
+        <w:t>this is later</w:t>
+      </w:r>
+      <w:r>
+        <w:t xml:space="preserve"> reduced to 0.37 (n=11,</w:t>
       </w:r>
       <w:r>
         <w:t xml:space="preserve"> ±</w:t>
       </w:r>
       <w:r>
-        <w:t>?) with the RF classifier. The FPR can also be interpreted as a ratio: for every 20 TPs in the final detector output</w:t>
+        <w:t>?) with the RF classifier.</w:t>
+      </w:r>
+      <w:r>
+        <w:t xml:space="preserve"> There were a wide range of differences in FPR between DS due to the prevalence of mooring self-noise, which can be visualized in FIG#.</w:t>
+      </w:r>
+      <w:r>
+        <w:t xml:space="preserve"> The FPR can also be interpreted as a ratio: for every 20 TPs in the final detector output</w:t>
       </w:r>
       <w:r>
         <w:t xml:space="preserve"> at an FPR of 0.37</w:t>
       </w:r>
       <w:r>
-        <w:t>, expect 7-8 FPs</w:t>
+        <w:t>, expect</w:t>
+      </w:r>
+      <w:bookmarkStart w:id="6" w:name="_GoBack"/>
+      <w:bookmarkEnd w:id="6"/>
+      <w:r>
+        <w:t xml:space="preserve"> 7-8 FPs</w:t>
       </w:r>
       <w:r>
         <w:t xml:space="preserve"> on average</w:t>
@@ -10755,12 +10865,7 @@
         <w:t xml:space="preserve"> (V8). </w:t>
       </w:r>
     </w:p>
-    <w:p/>
-    <w:p/>
     <w:p>
-      <w:pPr>
-        <w:ind w:firstLine="720"/>
-      </w:pPr>
       <w:r>
         <w:rPr>
           <w:b/>
@@ -10768,20 +10873,268 @@
         <w:t xml:space="preserve">Figure x. </w:t>
       </w:r>
       <w:r>
+        <w:rPr>
+          <w:b/>
+        </w:rPr>
+        <w:t xml:space="preserve">(A) </w:t>
+      </w:r>
+      <w:r>
         <w:t xml:space="preserve">ROC curve of </w:t>
       </w:r>
       <w:r>
         <w:t xml:space="preserve">the random forest classifier for gunshots. Different thresholds along the curve are labeled. The diagonal line represents the performance of a random classifier. </w:t>
+      </w:r>
+      <w:r>
+        <w:rPr>
+          <w:b/>
+        </w:rPr>
+        <w:t xml:space="preserve">(B) </w:t>
+      </w:r>
+      <w:r>
+        <w:t>Mean decrease in Gini coefficient for features included in the random forest classifier. More informative variables correspond to a larger decrease in Gini coefficient. Feature names and description correspond to V# listed in table x.</w:t>
+      </w:r>
+    </w:p>
+    <w:p>
+      <w:r>
+        <w:rPr>
+          <w:b/>
+          <w:noProof/>
+        </w:rPr>
+        <w:lastRenderedPageBreak/>
+        <mc:AlternateContent>
+          <mc:Choice Requires="wps">
+            <w:drawing>
+              <wp:anchor distT="45720" distB="45720" distL="114300" distR="114300" simplePos="0" relativeHeight="251677696" behindDoc="0" locked="0" layoutInCell="1" allowOverlap="1" wp14:anchorId="1403920D" wp14:editId="2B2E7317">
+                <wp:simplePos x="0" y="0"/>
+                <wp:positionH relativeFrom="margin">
+                  <wp:posOffset>3176588</wp:posOffset>
+                </wp:positionH>
+                <wp:positionV relativeFrom="paragraph">
+                  <wp:posOffset>4445</wp:posOffset>
+                </wp:positionV>
+                <wp:extent cx="328295" cy="1404620"/>
+                <wp:effectExtent l="0" t="0" r="0" b="0"/>
+                <wp:wrapNone/>
+                <wp:docPr id="10" name="Text Box 2"/>
+                <wp:cNvGraphicFramePr>
+                  <a:graphicFrameLocks xmlns:a="http://schemas.openxmlformats.org/drawingml/2006/main"/>
+                </wp:cNvGraphicFramePr>
+                <a:graphic xmlns:a="http://schemas.openxmlformats.org/drawingml/2006/main">
+                  <a:graphicData uri="http://schemas.microsoft.com/office/word/2010/wordprocessingShape">
+                    <wps:wsp>
+                      <wps:cNvSpPr txBox="1">
+                        <a:spLocks noChangeArrowheads="1"/>
+                      </wps:cNvSpPr>
+                      <wps:spPr bwMode="auto">
+                        <a:xfrm>
+                          <a:off x="0" y="0"/>
+                          <a:ext cx="328295" cy="1404620"/>
+                        </a:xfrm>
+                        <a:prstGeom prst="rect">
+                          <a:avLst/>
+                        </a:prstGeom>
+                        <a:noFill/>
+                        <a:ln w="9525">
+                          <a:noFill/>
+                          <a:miter lim="800000"/>
+                          <a:headEnd/>
+                          <a:tailEnd/>
+                        </a:ln>
+                      </wps:spPr>
+                      <wps:txbx>
+                        <w:txbxContent>
+                          <w:p>
+                            <w:pPr>
+                              <w:rPr>
+                                <w:b/>
+                              </w:rPr>
+                            </w:pPr>
+                            <w:r>
+                              <w:rPr>
+                                <w:b/>
+                              </w:rPr>
+                              <w:t>B</w:t>
+                            </w:r>
+                            <w:r>
+                              <w:rPr>
+                                <w:b/>
+                              </w:rPr>
+                              <w:t>.</w:t>
+                            </w:r>
+                          </w:p>
+                        </w:txbxContent>
+                      </wps:txbx>
+                      <wps:bodyPr rot="0" vert="horz" wrap="square" lIns="91440" tIns="45720" rIns="91440" bIns="45720" anchor="t" anchorCtr="0">
+                        <a:spAutoFit/>
+                      </wps:bodyPr>
+                    </wps:wsp>
+                  </a:graphicData>
+                </a:graphic>
+                <wp14:sizeRelH relativeFrom="margin">
+                  <wp14:pctWidth>0</wp14:pctWidth>
+                </wp14:sizeRelH>
+                <wp14:sizeRelV relativeFrom="margin">
+                  <wp14:pctHeight>20000</wp14:pctHeight>
+                </wp14:sizeRelV>
+              </wp:anchor>
+            </w:drawing>
+          </mc:Choice>
+          <mc:Fallback>
+            <w:pict>
+              <v:shapetype w14:anchorId="1403920D" id="_x0000_t202" coordsize="21600,21600" o:spt="202" path="m,l,21600r21600,l21600,xe">
+                <v:stroke joinstyle="miter"/>
+                <v:path gradientshapeok="t" o:connecttype="rect"/>
+              </v:shapetype>
+              <v:shape id="Text Box 2" o:spid="_x0000_s1026" type="#_x0000_t202" style="position:absolute;margin-left:250.15pt;margin-top:.35pt;width:25.85pt;height:110.6pt;z-index:251677696;visibility:visible;mso-wrap-style:square;mso-width-percent:0;mso-height-percent:200;mso-wrap-distance-left:9pt;mso-wrap-distance-top:3.6pt;mso-wrap-distance-right:9pt;mso-wrap-distance-bottom:3.6pt;mso-position-horizontal:absolute;mso-position-horizontal-relative:margin;mso-position-vertical:absolute;mso-position-vertical-relative:text;mso-width-percent:0;mso-height-percent:200;mso-width-relative:margin;mso-height-relative:margin;v-text-anchor:top" o:gfxdata="UEsDBBQABgAIAAAAIQC2gziS/gAAAOEBAAATAAAAW0NvbnRlbnRfVHlwZXNdLnhtbJSRQU7DMBBF&#10;90jcwfIWJU67QAgl6YK0S0CoHGBkTxKLZGx5TGhvj5O2G0SRWNoz/78nu9wcxkFMGNg6quQqL6RA&#10;0s5Y6ir5vt9lD1JwBDIwOMJKHpHlpr69KfdHjyxSmriSfYz+USnWPY7AufNIadK6MEJMx9ApD/oD&#10;OlTrorhX2lFEilmcO2RdNtjC5xDF9pCuTyYBB5bi6bQ4syoJ3g9WQ0ymaiLzg5KdCXlKLjvcW893&#10;SUOqXwnz5DrgnHtJTxOsQfEKIT7DmDSUCaxw7Rqn8787ZsmRM9e2VmPeBN4uqYvTtW7jvijg9N/y&#10;JsXecLq0q+WD6m8AAAD//wMAUEsDBBQABgAIAAAAIQA4/SH/1gAAAJQBAAALAAAAX3JlbHMvLnJl&#10;bHOkkMFqwzAMhu+DvYPRfXGawxijTi+j0GvpHsDYimMaW0Yy2fr2M4PBMnrbUb/Q94l/f/hMi1qR&#10;JVI2sOt6UJgd+ZiDgffL8ekFlFSbvV0oo4EbChzGx4f9GRdb25HMsYhqlCwG5lrLq9biZkxWOiqY&#10;22YiTra2kYMu1l1tQD30/bPm3wwYN0x18gb45AdQl1tp5j/sFB2T0FQ7R0nTNEV3j6o9feQzro1i&#10;OWA14Fm+Q8a1a8+Bvu/d/dMb2JY5uiPbhG/ktn4cqGU/er3pcvwCAAD//wMAUEsDBBQABgAIAAAA&#10;IQDtAGUGDAIAAPMDAAAOAAAAZHJzL2Uyb0RvYy54bWysU8tu2zAQvBfoPxC817JVO7UFy0Ga1EWB&#10;9AEk/YA1RVlESS5L0pbSr++SchyjvRXVQSC5u8OZ2eX6ejCaHaUPCm3NZ5MpZ9IKbJTd1/z74/bN&#10;krMQwTag0cqaP8nArzevX617V8kSO9SN9IxAbKh6V/MuRlcVRRCdNBAm6KSlYIveQKSt3xeNh57Q&#10;jS7K6fSq6NE3zqOQIdDp3Rjkm4zftlLEr20bZGS65sQt5r/P/136F5s1VHsPrlPiRAP+gYUBZenS&#10;M9QdRGAHr/6CMkp4DNjGiUBTYNsqIbMGUjOb/qHmoQMnsxYyJ7izTeH/wYovx2+eqYZ6R/ZYMNSj&#10;RzlE9h4HViZ7ehcqynpwlBcHOqbULDW4exQ/ArN424Hdyxvvse8kNERvliqLi9IRJySQXf8ZG7oG&#10;DhEz0NB6k7wjNxihE4+nc2sSFUGHb8tluVpwJig0m0/nV2XuXQHVc7XzIX6UaFha1NxT6zM6HO9D&#10;TGygek5Jl1ncKq1z+7Vlfc1Xi3KRCy4iRkWaTq1MzZfT9I3zkkR+sE0ujqD0uKYLtD2pTkJHyXHY&#10;DZSYrNhh80T6PY5TSK+GFh36X5z1NIE1Dz8P4CVn+pMlD1ez+TyNbN7MF+9IMfOXkd1lBKwgqJpH&#10;zsblbcxjnrQGd0Neb1W24YXJiStNVnbn9ArS6F7uc9bLW938BgAA//8DAFBLAwQUAAYACAAAACEA&#10;1ct1lNwAAAAIAQAADwAAAGRycy9kb3ducmV2LnhtbEyPwU7DMBBE70j8g7VI3Khdo1AIcaoKteUI&#10;lIizG5skIl5btpuGv2c5wXE0o5k31Xp2I5tsTINHBcuFAGax9WbATkHzvru5B5ayRqNHj1bBt02w&#10;ri8vKl0af8Y3Ox1yx6gEU6kV9DmHkvPU9tbptPDBInmfPjqdScaOm6jPVO5GLoW4404PSAu9Dvap&#10;t+3X4eQUhBz2q+f48rrZ7ibRfOwbOXRbpa6v5s0jsGzn/BeGX3xCh5qYjv6EJrFRQSHELUUVrICR&#10;XRSSrh0VSLl8AF5X/P+B+gcAAP//AwBQSwECLQAUAAYACAAAACEAtoM4kv4AAADhAQAAEwAAAAAA&#10;AAAAAAAAAAAAAAAAW0NvbnRlbnRfVHlwZXNdLnhtbFBLAQItABQABgAIAAAAIQA4/SH/1gAAAJQB&#10;AAALAAAAAAAAAAAAAAAAAC8BAABfcmVscy8ucmVsc1BLAQItABQABgAIAAAAIQDtAGUGDAIAAPMD&#10;AAAOAAAAAAAAAAAAAAAAAC4CAABkcnMvZTJvRG9jLnhtbFBLAQItABQABgAIAAAAIQDVy3WU3AAA&#10;AAgBAAAPAAAAAAAAAAAAAAAAAGYEAABkcnMvZG93bnJldi54bWxQSwUGAAAAAAQABADzAAAAbwUA&#10;AAAA&#10;" filled="f" stroked="f">
+                <v:textbox style="mso-fit-shape-to-text:t">
+                  <w:txbxContent>
+                    <w:p>
+                      <w:pPr>
+                        <w:rPr>
+                          <w:b/>
+                        </w:rPr>
+                      </w:pPr>
+                      <w:r>
+                        <w:rPr>
+                          <w:b/>
+                        </w:rPr>
+                        <w:t>B</w:t>
+                      </w:r>
+                      <w:r>
+                        <w:rPr>
+                          <w:b/>
+                        </w:rPr>
+                        <w:t>.</w:t>
+                      </w:r>
+                    </w:p>
+                  </w:txbxContent>
+                </v:textbox>
+                <w10:wrap anchorx="margin"/>
+              </v:shape>
+            </w:pict>
+          </mc:Fallback>
+        </mc:AlternateContent>
+      </w:r>
+      <w:r>
+        <w:rPr>
+          <w:b/>
+          <w:noProof/>
+        </w:rPr>
+        <mc:AlternateContent>
+          <mc:Choice Requires="wps">
+            <w:drawing>
+              <wp:anchor distT="45720" distB="45720" distL="114300" distR="114300" simplePos="0" relativeHeight="251675648" behindDoc="0" locked="0" layoutInCell="1" allowOverlap="1" wp14:anchorId="4DAC8FF2" wp14:editId="7BF50213">
+                <wp:simplePos x="0" y="0"/>
+                <wp:positionH relativeFrom="margin">
+                  <wp:align>left</wp:align>
+                </wp:positionH>
+                <wp:positionV relativeFrom="paragraph">
+                  <wp:posOffset>4445</wp:posOffset>
+                </wp:positionV>
+                <wp:extent cx="328295" cy="1404620"/>
+                <wp:effectExtent l="0" t="0" r="0" b="0"/>
+                <wp:wrapNone/>
+                <wp:docPr id="9" name="Text Box 2"/>
+                <wp:cNvGraphicFramePr>
+                  <a:graphicFrameLocks xmlns:a="http://schemas.openxmlformats.org/drawingml/2006/main"/>
+                </wp:cNvGraphicFramePr>
+                <a:graphic xmlns:a="http://schemas.openxmlformats.org/drawingml/2006/main">
+                  <a:graphicData uri="http://schemas.microsoft.com/office/word/2010/wordprocessingShape">
+                    <wps:wsp>
+                      <wps:cNvSpPr txBox="1">
+                        <a:spLocks noChangeArrowheads="1"/>
+                      </wps:cNvSpPr>
+                      <wps:spPr bwMode="auto">
+                        <a:xfrm>
+                          <a:off x="0" y="0"/>
+                          <a:ext cx="328295" cy="1404620"/>
+                        </a:xfrm>
+                        <a:prstGeom prst="rect">
+                          <a:avLst/>
+                        </a:prstGeom>
+                        <a:noFill/>
+                        <a:ln w="9525">
+                          <a:noFill/>
+                          <a:miter lim="800000"/>
+                          <a:headEnd/>
+                          <a:tailEnd/>
+                        </a:ln>
+                      </wps:spPr>
+                      <wps:txbx>
+                        <w:txbxContent>
+                          <w:p>
+                            <w:pPr>
+                              <w:rPr>
+                                <w:b/>
+                              </w:rPr>
+                            </w:pPr>
+                            <w:r>
+                              <w:rPr>
+                                <w:b/>
+                              </w:rPr>
+                              <w:t>A.</w:t>
+                            </w:r>
+                          </w:p>
+                        </w:txbxContent>
+                      </wps:txbx>
+                      <wps:bodyPr rot="0" vert="horz" wrap="square" lIns="91440" tIns="45720" rIns="91440" bIns="45720" anchor="t" anchorCtr="0">
+                        <a:spAutoFit/>
+                      </wps:bodyPr>
+                    </wps:wsp>
+                  </a:graphicData>
+                </a:graphic>
+                <wp14:sizeRelH relativeFrom="margin">
+                  <wp14:pctWidth>0</wp14:pctWidth>
+                </wp14:sizeRelH>
+                <wp14:sizeRelV relativeFrom="margin">
+                  <wp14:pctHeight>20000</wp14:pctHeight>
+                </wp14:sizeRelV>
+              </wp:anchor>
+            </w:drawing>
+          </mc:Choice>
+          <mc:Fallback>
+            <w:pict>
+              <v:shape w14:anchorId="4DAC8FF2" id="_x0000_s1027" type="#_x0000_t202" style="position:absolute;margin-left:0;margin-top:.35pt;width:25.85pt;height:110.6pt;z-index:251675648;visibility:visible;mso-wrap-style:square;mso-width-percent:0;mso-height-percent:200;mso-wrap-distance-left:9pt;mso-wrap-distance-top:3.6pt;mso-wrap-distance-right:9pt;mso-wrap-distance-bottom:3.6pt;mso-position-horizontal:left;mso-position-horizontal-relative:margin;mso-position-vertical:absolute;mso-position-vertical-relative:text;mso-width-percent:0;mso-height-percent:200;mso-width-relative:margin;mso-height-relative:margin;v-text-anchor:top" o:gfxdata="UEsDBBQABgAIAAAAIQC2gziS/gAAAOEBAAATAAAAW0NvbnRlbnRfVHlwZXNdLnhtbJSRQU7DMBBF&#10;90jcwfIWJU67QAgl6YK0S0CoHGBkTxKLZGx5TGhvj5O2G0SRWNoz/78nu9wcxkFMGNg6quQqL6RA&#10;0s5Y6ir5vt9lD1JwBDIwOMJKHpHlpr69KfdHjyxSmriSfYz+USnWPY7AufNIadK6MEJMx9ApD/oD&#10;OlTrorhX2lFEilmcO2RdNtjC5xDF9pCuTyYBB5bi6bQ4syoJ3g9WQ0ymaiLzg5KdCXlKLjvcW893&#10;SUOqXwnz5DrgnHtJTxOsQfEKIT7DmDSUCaxw7Rqn8787ZsmRM9e2VmPeBN4uqYvTtW7jvijg9N/y&#10;JsXecLq0q+WD6m8AAAD//wMAUEsDBBQABgAIAAAAIQA4/SH/1gAAAJQBAAALAAAAX3JlbHMvLnJl&#10;bHOkkMFqwzAMhu+DvYPRfXGawxijTi+j0GvpHsDYimMaW0Yy2fr2M4PBMnrbUb/Q94l/f/hMi1qR&#10;JVI2sOt6UJgd+ZiDgffL8ekFlFSbvV0oo4EbChzGx4f9GRdb25HMsYhqlCwG5lrLq9biZkxWOiqY&#10;22YiTra2kYMu1l1tQD30/bPm3wwYN0x18gb45AdQl1tp5j/sFB2T0FQ7R0nTNEV3j6o9feQzro1i&#10;OWA14Fm+Q8a1a8+Bvu/d/dMb2JY5uiPbhG/ktn4cqGU/er3pcvwCAAD//wMAUEsDBBQABgAIAAAA&#10;IQAdKl63DgIAAPkDAAAOAAAAZHJzL2Uyb0RvYy54bWysU9tu2zAMfR+wfxD0vjjxki4x4hRduwwD&#10;ugvQ7gMYWY6FSaImKbG7rx8lp2mwvQ3TgyCJ5CHPIbW+HoxmR+mDQlvz2WTKmbQCG2X3Nf/+uH2z&#10;5CxEsA1otLLmTzLw683rV+veVbLEDnUjPSMQG6re1byL0VVFEUQnDYQJOmnJ2KI3EOnq90XjoSd0&#10;o4tyOr0qevSN8yhkCPR6Nxr5JuO3rRTxa9sGGZmuOdUW8+7zvkt7sVlDtffgOiVOZcA/VGFAWUp6&#10;hrqDCOzg1V9QRgmPAds4EWgKbFslZOZAbGbTP9g8dOBk5kLiBHeWKfw/WPHl+M0z1dR8xZkFQy16&#10;lENk73FgZVKnd6EipwdHbnGgZ+pyZhrcPYofgVm87cDu5Y332HcSGqpuliKLi9ARJySQXf8ZG0oD&#10;h4gZaGi9SdKRGIzQqUtP586kUgQ9vi2X5WrBmSDTbD6dX5W5dQVUz9HOh/hRomHpUHNPnc/ocLwP&#10;MVUD1bNLSmZxq7TO3deW9UR/US5ywIXFqEjDqZWp+XKa1jguieQH2+TgCEqPZ0qg7Yl1IjpSjsNu&#10;yPJmSZIiO2yeSAaP4yzS36FDh/4XZz3NYc3DzwN4yZn+ZEnK1Ww+T4ObL/PFOyLO/KVld2kBKwiq&#10;5pGz8Xgb87AnysHdkORbldV4qeRUMs1XFun0F9IAX96z18uP3fwGAAD//wMAUEsDBBQABgAIAAAA&#10;IQDxPMrG2gAAAAQBAAAPAAAAZHJzL2Rvd25yZXYueG1sTI9LT8MwEITvSPwHa5G4USeRaCFkU1Wo&#10;jyNQIs5uvCQR8UO2m4Z/z3KC02o0o5lvq/VsRjFRiIOzCPkiA0G2dXqwHULzvrt7ABGTslqNzhLC&#10;N0VY19dXlSq1u9g3mo6pE1xiY6kQ+pR8KWVsezIqLpwny96nC0YllqGTOqgLl5tRFlm2lEYNlhd6&#10;5em5p/breDYIPvn96hBeXjfb3ZQ1H/umGLot4u3NvHkCkWhOf2H4xWd0qJnp5M5WRzEi8CMJYQWC&#10;vfuc7wmhKPJHkHUl/8PXPwAAAP//AwBQSwECLQAUAAYACAAAACEAtoM4kv4AAADhAQAAEwAAAAAA&#10;AAAAAAAAAAAAAAAAW0NvbnRlbnRfVHlwZXNdLnhtbFBLAQItABQABgAIAAAAIQA4/SH/1gAAAJQB&#10;AAALAAAAAAAAAAAAAAAAAC8BAABfcmVscy8ucmVsc1BLAQItABQABgAIAAAAIQAdKl63DgIAAPkD&#10;AAAOAAAAAAAAAAAAAAAAAC4CAABkcnMvZTJvRG9jLnhtbFBLAQItABQABgAIAAAAIQDxPMrG2gAA&#10;AAQBAAAPAAAAAAAAAAAAAAAAAGgEAABkcnMvZG93bnJldi54bWxQSwUGAAAAAAQABADzAAAAbwUA&#10;AAAA&#10;" filled="f" stroked="f">
+                <v:textbox style="mso-fit-shape-to-text:t">
+                  <w:txbxContent>
+                    <w:p>
+                      <w:pPr>
+                        <w:rPr>
+                          <w:b/>
+                        </w:rPr>
+                      </w:pPr>
+                      <w:r>
+                        <w:rPr>
+                          <w:b/>
+                        </w:rPr>
+                        <w:t>A.</w:t>
+                      </w:r>
+                    </w:p>
+                  </w:txbxContent>
+                </v:textbox>
+                <w10:wrap anchorx="margin"/>
+              </v:shape>
+            </w:pict>
+          </mc:Fallback>
+        </mc:AlternateContent>
       </w:r>
       <w:r>
         <w:rPr>
           <w:noProof/>
         </w:rPr>
         <w:drawing>
-          <wp:inline distT="0" distB="0" distL="0" distR="0" wp14:anchorId="02A6136B" wp14:editId="59A040E0">
-            <wp:extent cx="5943600" cy="4970780"/>
-            <wp:effectExtent l="0" t="0" r="0" b="1270"/>
-            <wp:docPr id="2" name="Picture 2"/>
+          <wp:anchor distT="0" distB="0" distL="114300" distR="114300" simplePos="0" relativeHeight="251673600" behindDoc="0" locked="0" layoutInCell="1" allowOverlap="1" wp14:anchorId="16AE1F66" wp14:editId="3F415EFE">
+            <wp:simplePos x="0" y="0"/>
+            <wp:positionH relativeFrom="column">
+              <wp:posOffset>3080385</wp:posOffset>
+            </wp:positionH>
+            <wp:positionV relativeFrom="paragraph">
+              <wp:posOffset>3810</wp:posOffset>
+            </wp:positionV>
+            <wp:extent cx="3109595" cy="2600325"/>
+            <wp:effectExtent l="0" t="0" r="0" b="9525"/>
+            <wp:wrapNone/>
+            <wp:docPr id="4" name="Picture 4"/>
             <wp:cNvGraphicFramePr>
               <a:graphicFrameLocks xmlns:a="http://schemas.openxmlformats.org/drawingml/2006/main" noChangeAspect="1"/>
             </wp:cNvGraphicFramePr>
@@ -10789,11 +11142,11 @@
               <a:graphicData uri="http://schemas.openxmlformats.org/drawingml/2006/picture">
                 <pic:pic xmlns:pic="http://schemas.openxmlformats.org/drawingml/2006/picture">
                   <pic:nvPicPr>
-                    <pic:cNvPr id="2" name="Gunshot_paper_ROC.png"/>
+                    <pic:cNvPr id="4" name="GiniScores_Paper.png"/>
                     <pic:cNvPicPr/>
                   </pic:nvPicPr>
                   <pic:blipFill>
-                    <a:blip r:embed="rId8">
+                    <a:blip r:embed="rId8" cstate="print">
                       <a:extLst>
                         <a:ext uri="{28A0092B-C50C-407E-A947-70E740481C1C}">
                           <a14:useLocalDpi xmlns:a14="http://schemas.microsoft.com/office/drawing/2010/main" val="0"/>
@@ -10807,7 +11160,7 @@
                   <pic:spPr>
                     <a:xfrm>
                       <a:off x="0" y="0"/>
-                      <a:ext cx="5943600" cy="4970780"/>
+                      <a:ext cx="3109595" cy="2600325"/>
                     </a:xfrm>
                     <a:prstGeom prst="rect">
                       <a:avLst/>
@@ -10816,33 +11169,30 @@
                 </pic:pic>
               </a:graphicData>
             </a:graphic>
-          </wp:inline>
+            <wp14:sizeRelH relativeFrom="page">
+              <wp14:pctWidth>0</wp14:pctWidth>
+            </wp14:sizeRelH>
+            <wp14:sizeRelV relativeFrom="page">
+              <wp14:pctHeight>0</wp14:pctHeight>
+            </wp14:sizeRelV>
+          </wp:anchor>
         </w:drawing>
       </w:r>
-    </w:p>
-    <w:p>
       <w:r>
         <w:rPr>
-          <w:b/>
+          <w:noProof/>
         </w:rPr>
-        <w:t xml:space="preserve">Figure x. </w:t>
-      </w:r>
-      <w:r>
-        <w:t xml:space="preserve">Mean decrease in Gini coefficient for features included in the random forest classifier. More informative variables correspond to a larger decrease in Gini coefficient. Feature names and description </w:t>
-      </w:r>
-      <w:r>
-        <w:lastRenderedPageBreak/>
-        <w:t xml:space="preserve">correspond to V# listed in table x. </w:t>
+        <w:t xml:space="preserve"> </w:t>
       </w:r>
       <w:r>
         <w:rPr>
           <w:noProof/>
         </w:rPr>
         <w:drawing>
-          <wp:inline distT="0" distB="0" distL="0" distR="0" wp14:anchorId="16AE1F66" wp14:editId="3B0071F5">
-            <wp:extent cx="5943600" cy="4970780"/>
-            <wp:effectExtent l="0" t="0" r="0" b="1270"/>
-            <wp:docPr id="4" name="Picture 4"/>
+          <wp:inline distT="0" distB="0" distL="0" distR="0" wp14:anchorId="4169135F" wp14:editId="7718F2DC">
+            <wp:extent cx="3143396" cy="2628900"/>
+            <wp:effectExtent l="0" t="0" r="0" b="0"/>
+            <wp:docPr id="2" name="Picture 2"/>
             <wp:cNvGraphicFramePr>
               <a:graphicFrameLocks xmlns:a="http://schemas.openxmlformats.org/drawingml/2006/main" noChangeAspect="1"/>
             </wp:cNvGraphicFramePr>
@@ -10850,11 +11200,11 @@
               <a:graphicData uri="http://schemas.openxmlformats.org/drawingml/2006/picture">
                 <pic:pic xmlns:pic="http://schemas.openxmlformats.org/drawingml/2006/picture">
                   <pic:nvPicPr>
-                    <pic:cNvPr id="4" name="GiniScores_Paper.png"/>
+                    <pic:cNvPr id="2" name="Gunshot_paper_ROC.png"/>
                     <pic:cNvPicPr/>
                   </pic:nvPicPr>
                   <pic:blipFill>
-                    <a:blip r:embed="rId9">
+                    <a:blip r:embed="rId9" cstate="print">
                       <a:extLst>
                         <a:ext uri="{28A0092B-C50C-407E-A947-70E740481C1C}">
                           <a14:useLocalDpi xmlns:a14="http://schemas.microsoft.com/office/drawing/2010/main" val="0"/>
@@ -10868,7 +11218,7 @@
                   <pic:spPr>
                     <a:xfrm>
                       <a:off x="0" y="0"/>
-                      <a:ext cx="5943600" cy="4970780"/>
+                      <a:ext cx="3157132" cy="2640387"/>
                     </a:xfrm>
                     <a:prstGeom prst="rect">
                       <a:avLst/>
@@ -10881,7 +11231,7 @@
         </w:drawing>
       </w:r>
       <w:r>
-        <w:t xml:space="preserve"> </w:t>
+        <w:t xml:space="preserve">  </w:t>
       </w:r>
     </w:p>
     <w:p>
@@ -11150,11 +11500,7 @@
           </mc:Choice>
           <mc:Fallback>
             <w:pict>
-              <v:shapetype w14:anchorId="19855D67" id="_x0000_t202" coordsize="21600,21600" o:spt="202" path="m,l,21600r21600,l21600,xe">
-                <v:stroke joinstyle="miter"/>
-                <v:path gradientshapeok="t" o:connecttype="rect"/>
-              </v:shapetype>
-              <v:shape id="Text Box 2" o:spid="_x0000_s1026" type="#_x0000_t202" style="position:absolute;margin-left:173.75pt;margin-top:294.85pt;width:185.9pt;height:110.6pt;z-index:251661312;visibility:visible;mso-wrap-style:square;mso-width-percent:400;mso-height-percent:200;mso-wrap-distance-left:9pt;mso-wrap-distance-top:3.6pt;mso-wrap-distance-right:9pt;mso-wrap-distance-bottom:3.6pt;mso-position-horizontal:absolute;mso-position-horizontal-relative:text;mso-position-vertical:absolute;mso-position-vertical-relative:text;mso-width-percent:400;mso-height-percent:200;mso-width-relative:margin;mso-height-relative:margin;v-text-anchor:top" o:gfxdata="UEsDBBQABgAIAAAAIQC2gziS/gAAAOEBAAATAAAAW0NvbnRlbnRfVHlwZXNdLnhtbJSRQU7DMBBF&#10;90jcwfIWJU67QAgl6YK0S0CoHGBkTxKLZGx5TGhvj5O2G0SRWNoz/78nu9wcxkFMGNg6quQqL6RA&#10;0s5Y6ir5vt9lD1JwBDIwOMJKHpHlpr69KfdHjyxSmriSfYz+USnWPY7AufNIadK6MEJMx9ApD/oD&#10;OlTrorhX2lFEilmcO2RdNtjC5xDF9pCuTyYBB5bi6bQ4syoJ3g9WQ0ymaiLzg5KdCXlKLjvcW893&#10;SUOqXwnz5DrgnHtJTxOsQfEKIT7DmDSUCaxw7Rqn8787ZsmRM9e2VmPeBN4uqYvTtW7jvijg9N/y&#10;JsXecLq0q+WD6m8AAAD//wMAUEsDBBQABgAIAAAAIQA4/SH/1gAAAJQBAAALAAAAX3JlbHMvLnJl&#10;bHOkkMFqwzAMhu+DvYPRfXGawxijTi+j0GvpHsDYimMaW0Yy2fr2M4PBMnrbUb/Q94l/f/hMi1qR&#10;JVI2sOt6UJgd+ZiDgffL8ekFlFSbvV0oo4EbChzGx4f9GRdb25HMsYhqlCwG5lrLq9biZkxWOiqY&#10;22YiTra2kYMu1l1tQD30/bPm3wwYN0x18gb45AdQl1tp5j/sFB2T0FQ7R0nTNEV3j6o9feQzro1i&#10;OWA14Fm+Q8a1a8+Bvu/d/dMb2JY5uiPbhG/ktn4cqGU/er3pcvwCAAD//wMAUEsDBBQABgAIAAAA&#10;IQAp9gWzDgIAAPUDAAAOAAAAZHJzL2Uyb0RvYy54bWysU8tu2zAQvBfoPxC813rEdmLBcpAmdVEg&#10;fQBJP4CmKIsoyWVJ2pL79V1SjiO0t6I6CCR3d7gzO1zfDlqRo3BegqlpMcspEYZDI82+pt+ft+9u&#10;KPGBmYYpMKKmJ+Hp7ebtm3VvK1FCB6oRjiCI8VVva9qFYKss87wTmvkZWGEw2ILTLODW7bPGsR7R&#10;tcrKPF9mPbjGOuDCezx9GIN0k/DbVvDwtW29CETVFHsL6e/Sfxf/2WbNqr1jtpP83Ab7hy40kwYv&#10;vUA9sMDIwcm/oLTkDjy0YcZBZ9C2kovEAdkU+R9snjpmReKC4nh7kcn/P1j+5fjNEdnUtCyuKTFM&#10;45CexRDIexhIGfXpra8w7cliYhjwGOecuHr7CPyHJwbuO2b24s456DvBGuyviJXZpHTE8RFk13+G&#10;Bq9hhwAJaGidjuKhHATRcU6ny2xiKxwPy6tlvrrCEMdYMc/nyzJNL2PVS7l1PnwUoElc1NTh8BM8&#10;Oz76ENth1UtKvM3AViqVDKAM6Wu6WpSLVDCJaBnQn0rqmt7k8RsdE1l+ME0qDkyqcY0XKHOmHZmO&#10;nMOwGzAxarGD5oQCOBh9iO8GFx24X5T06MGa+p8H5gQl6pNBEVfFfB5NmzbzxTUyJm4a2U0jzHCE&#10;qmmgZFzeh2T0yNXbOxR7K5MMr52ce0VvJXXO7yCad7pPWa+vdfMbAAD//wMAUEsDBBQABgAIAAAA&#10;IQBgOXVW4AAAAAsBAAAPAAAAZHJzL2Rvd25yZXYueG1sTI/LTsMwEEX3SPyDNUjsqBOakAdxKsRD&#10;YklbkFi68SSOsMdR7Lbh7zErWI7u0b1nms1iDTvh7EdHAtJVAgypc2qkQcD7/uWmBOaDJCWNIxTw&#10;jR427eVFI2vlzrTF0y4MLJaQr6UAHcJUc+47jVb6lZuQYta72coQz3ngapbnWG4Nv02SO27lSHFB&#10;ywkfNXZfu6MV8EGf5rXPlMYif8u20/NTn4e9ENdXy8M9sIBL+IPhVz+qQxudDu5IyjMjYJ0VeUQF&#10;5GVVAItEkVZrYAcBZZpUwNuG//+h/QEAAP//AwBQSwECLQAUAAYACAAAACEAtoM4kv4AAADhAQAA&#10;EwAAAAAAAAAAAAAAAAAAAAAAW0NvbnRlbnRfVHlwZXNdLnhtbFBLAQItABQABgAIAAAAIQA4/SH/&#10;1gAAAJQBAAALAAAAAAAAAAAAAAAAAC8BAABfcmVscy8ucmVsc1BLAQItABQABgAIAAAAIQAp9gWz&#10;DgIAAPUDAAAOAAAAAAAAAAAAAAAAAC4CAABkcnMvZTJvRG9jLnhtbFBLAQItABQABgAIAAAAIQBg&#10;OXVW4AAAAAsBAAAPAAAAAAAAAAAAAAAAAGgEAABkcnMvZG93bnJldi54bWxQSwUGAAAAAAQABADz&#10;AAAAdQUAAAAA&#10;" filled="f" stroked="f">
+              <v:shape w14:anchorId="19855D67" id="_x0000_s1028" type="#_x0000_t202" style="position:absolute;margin-left:173.75pt;margin-top:294.85pt;width:185.9pt;height:110.6pt;z-index:251661312;visibility:visible;mso-wrap-style:square;mso-width-percent:400;mso-height-percent:200;mso-wrap-distance-left:9pt;mso-wrap-distance-top:3.6pt;mso-wrap-distance-right:9pt;mso-wrap-distance-bottom:3.6pt;mso-position-horizontal:absolute;mso-position-horizontal-relative:text;mso-position-vertical:absolute;mso-position-vertical-relative:text;mso-width-percent:400;mso-height-percent:200;mso-width-relative:margin;mso-height-relative:margin;v-text-anchor:top" o:gfxdata="UEsDBBQABgAIAAAAIQC2gziS/gAAAOEBAAATAAAAW0NvbnRlbnRfVHlwZXNdLnhtbJSRQU7DMBBF&#10;90jcwfIWJU67QAgl6YK0S0CoHGBkTxKLZGx5TGhvj5O2G0SRWNoz/78nu9wcxkFMGNg6quQqL6RA&#10;0s5Y6ir5vt9lD1JwBDIwOMJKHpHlpr69KfdHjyxSmriSfYz+USnWPY7AufNIadK6MEJMx9ApD/oD&#10;OlTrorhX2lFEilmcO2RdNtjC5xDF9pCuTyYBB5bi6bQ4syoJ3g9WQ0ymaiLzg5KdCXlKLjvcW893&#10;SUOqXwnz5DrgnHtJTxOsQfEKIT7DmDSUCaxw7Rqn8787ZsmRM9e2VmPeBN4uqYvTtW7jvijg9N/y&#10;JsXecLq0q+WD6m8AAAD//wMAUEsDBBQABgAIAAAAIQA4/SH/1gAAAJQBAAALAAAAX3JlbHMvLnJl&#10;bHOkkMFqwzAMhu+DvYPRfXGawxijTi+j0GvpHsDYimMaW0Yy2fr2M4PBMnrbUb/Q94l/f/hMi1qR&#10;JVI2sOt6UJgd+ZiDgffL8ekFlFSbvV0oo4EbChzGx4f9GRdb25HMsYhqlCwG5lrLq9biZkxWOiqY&#10;22YiTra2kYMu1l1tQD30/bPm3wwYN0x18gb45AdQl1tp5j/sFB2T0FQ7R0nTNEV3j6o9feQzro1i&#10;OWA14Fm+Q8a1a8+Bvu/d/dMb2JY5uiPbhG/ktn4cqGU/er3pcvwCAAD//wMAUEsDBBQABgAIAAAA&#10;IQBL4BoFEAIAAPwDAAAOAAAAZHJzL2Uyb0RvYy54bWysU9tuGyEQfa/Uf0C813uJ7cQrr6M0qatK&#10;6UVK+gGYZb2owFDA3nW/PgNrO1b6VpUHBAxzmHPmsLwdtCJ74bwEU9NiklMiDIdGmm1Nfz6vP9xQ&#10;4gMzDVNgRE0PwtPb1ft3y95WooQOVCMcQRDjq97WtAvBVlnmeSc08xOwwmCwBadZwK3bZo1jPaJr&#10;lZV5Ps96cI11wIX3ePowBukq4bet4OF723oRiKop1hbS7NK8iXO2WrJq65jtJD+Wwf6hCs2kwUfP&#10;UA8sMLJz8i8oLbkDD22YcNAZtK3kInFANkX+hs1Tx6xIXFAcb88y+f8Hy7/tfzgim5qWxTUlhmls&#10;0rMYAvkIAymjPr31FV57sngxDHiMfU5cvX0E/ssTA/cdM1tx5xz0nWAN1lfEzOwidcTxEWTTf4UG&#10;n2G7AAloaJ2O4qEcBNGxT4dzb2IpHA/Lq3m+uMIQx1gxzafzMnUvY9Up3TofPgvQJC5q6rD5CZ7t&#10;H32I5bDqdCW+ZmAtlUoGUIb0NV3MyllKuIhoGdCfSuqa3uRxjI6JLD+ZJiUHJtW4xgeUOdKOTEfO&#10;YdgMo8InNTfQHFAHB6Md8fvgogP3h5IerVhT/3vHnKBEfTGo5aKYTqN302Y6u0bixF1GNpcRZjhC&#10;1TRQMi7vQ/J7pOztHWq+lkmN2JyxkmPJaLEk0vE7RA9f7tOt10+7egEAAP//AwBQSwMEFAAGAAgA&#10;AAAhAGA5dVbgAAAACwEAAA8AAABkcnMvZG93bnJldi54bWxMj8tOwzAQRfdI/IM1SOyoE5qQB3Eq&#10;xENiSVuQWLrxJI6wx1HstuHvMStYju7RvWeazWINO+HsR0cC0lUCDKlzaqRBwPv+5aYE5oMkJY0j&#10;FPCNHjbt5UUja+XOtMXTLgwslpCvpQAdwlRz7juNVvqVm5Bi1rvZyhDPeeBqludYbg2/TZI7buVI&#10;cUHLCR81dl+7oxXwQZ/mtc+UxiJ/y7bT81Ofh70Q11fLwz2wgEv4g+FXP6pDG50O7kjKMyNgnRV5&#10;RAXkZVUAi0SRVmtgBwFlmlTA24b//6H9AQAA//8DAFBLAQItABQABgAIAAAAIQC2gziS/gAAAOEB&#10;AAATAAAAAAAAAAAAAAAAAAAAAABbQ29udGVudF9UeXBlc10ueG1sUEsBAi0AFAAGAAgAAAAhADj9&#10;If/WAAAAlAEAAAsAAAAAAAAAAAAAAAAALwEAAF9yZWxzLy5yZWxzUEsBAi0AFAAGAAgAAAAhAEvg&#10;GgUQAgAA/AMAAA4AAAAAAAAAAAAAAAAALgIAAGRycy9lMm9Eb2MueG1sUEsBAi0AFAAGAAgAAAAh&#10;AGA5dVbgAAAACwEAAA8AAAAAAAAAAAAAAAAAagQAAGRycy9kb3ducmV2LnhtbFBLBQYAAAAABAAE&#10;APMAAAB3BQAAAAA=&#10;" filled="f" stroked="f">
                 <v:textbox style="mso-fit-shape-to-text:t">
                   <w:txbxContent>
                     <w:p>
@@ -11249,7 +11595,7 @@
           <w:noProof/>
         </w:rPr>
         <w:drawing>
-          <wp:inline distT="0" distB="0" distL="0" distR="0" wp14:anchorId="57595BB4" wp14:editId="34702726">
+          <wp:inline distT="0" distB="0" distL="0" distR="0" wp14:anchorId="57595BB4" wp14:editId="2F4F8AB3">
             <wp:extent cx="5943600" cy="4970780"/>
             <wp:effectExtent l="0" t="0" r="0" b="1270"/>
             <wp:docPr id="7" name="Picture 7"/>
@@ -11379,16 +11725,7 @@
         <w:t xml:space="preserve"> for all </w:t>
       </w:r>
       <w:r>
-        <w:t>DS included in the gunshot detector labelled data</w:t>
-      </w:r>
-      <w:r>
-        <w:t xml:space="preserve">. </w:t>
-      </w:r>
-      <w:r>
-        <w:t>Horizontal</w:t>
-      </w:r>
-      <w:r>
-        <w:t xml:space="preserve"> line shows the probability cutoff, where autodetections with probability &gt;= cutoff </w:t>
+        <w:t xml:space="preserve">DS included in the gunshot detector labelled data. Horizontal line shows the probability cutoff, where autodetections with probability &gt;= cutoff </w:t>
       </w:r>
       <w:proofErr w:type="gramStart"/>
       <w:r>
@@ -11471,7 +11808,7 @@
           </mc:Choice>
           <mc:Fallback>
             <w:pict>
-              <v:shape w14:anchorId="0D813CF4" id="_x0000_s1027" type="#_x0000_t202" style="position:absolute;margin-left:0;margin-top:265.35pt;width:262.9pt;height:110.6pt;z-index:251669504;visibility:visible;mso-wrap-style:square;mso-width-percent:0;mso-height-percent:200;mso-wrap-distance-left:9pt;mso-wrap-distance-top:3.6pt;mso-wrap-distance-right:9pt;mso-wrap-distance-bottom:3.6pt;mso-position-horizontal:center;mso-position-horizontal-relative:margin;mso-position-vertical:absolute;mso-position-vertical-relative:text;mso-width-percent:0;mso-height-percent:200;mso-width-relative:margin;mso-height-relative:margin;v-text-anchor:top" o:gfxdata="UEsDBBQABgAIAAAAIQC2gziS/gAAAOEBAAATAAAAW0NvbnRlbnRfVHlwZXNdLnhtbJSRQU7DMBBF&#10;90jcwfIWJU67QAgl6YK0S0CoHGBkTxKLZGx5TGhvj5O2G0SRWNoz/78nu9wcxkFMGNg6quQqL6RA&#10;0s5Y6ir5vt9lD1JwBDIwOMJKHpHlpr69KfdHjyxSmriSfYz+USnWPY7AufNIadK6MEJMx9ApD/oD&#10;OlTrorhX2lFEilmcO2RdNtjC5xDF9pCuTyYBB5bi6bQ4syoJ3g9WQ0ymaiLzg5KdCXlKLjvcW893&#10;SUOqXwnz5DrgnHtJTxOsQfEKIT7DmDSUCaxw7Rqn8787ZsmRM9e2VmPeBN4uqYvTtW7jvijg9N/y&#10;JsXecLq0q+WD6m8AAAD//wMAUEsDBBQABgAIAAAAIQA4/SH/1gAAAJQBAAALAAAAX3JlbHMvLnJl&#10;bHOkkMFqwzAMhu+DvYPRfXGawxijTi+j0GvpHsDYimMaW0Yy2fr2M4PBMnrbUb/Q94l/f/hMi1qR&#10;JVI2sOt6UJgd+ZiDgffL8ekFlFSbvV0oo4EbChzGx4f9GRdb25HMsYhqlCwG5lrLq9biZkxWOiqY&#10;22YiTra2kYMu1l1tQD30/bPm3wwYN0x18gb45AdQl1tp5j/sFB2T0FQ7R0nTNEV3j6o9feQzro1i&#10;OWA14Fm+Q8a1a8+Bvu/d/dMb2JY5uiPbhG/ktn4cqGU/er3pcvwCAAD//wMAUEsDBBQABgAIAAAA&#10;IQAS0n3dDwIAAPsDAAAOAAAAZHJzL2Uyb0RvYy54bWysU9tuGyEQfa/Uf0C817vrS+qsjKM0qatK&#10;6UVK+gGYZb2owFDA3nW/vgPrOFb6VpUHBMzMmTlnhtXNYDQ5SB8UWEarSUmJtAIaZXeM/njavFtS&#10;EiK3DddgJaNHGejN+u2bVe9qOYUOdCM9QRAb6t4x2sXo6qIIopOGhwk4adHYgjc84tXvisbzHtGN&#10;LqZleVX04BvnQcgQ8PV+NNJ1xm9bKeK3tg0yEs0o1hbz7vO+TXuxXvF657nrlDiVwf+hCsOVxaRn&#10;qHseOdl79ReUUcJDgDZOBJgC2lYJmTkgm6p8xeax405mLihOcGeZwv+DFV8P3z1RDaPTBSWWG+zR&#10;kxwi+QADmSZ5ehdq9Hp06BcHfMY2Z6rBPYD4GYiFu47bnbz1HvpO8gbLq1JkcRE64oQEsu2/QINp&#10;+D5CBhpab5J2qAZBdGzT8dyaVIrAx9lstlxUM0oE2qp5Ob+a5uYVvH4Odz7ETxIMSQdGPfY+w/PD&#10;Q4ipHF4/u6RsFjZK69x/bUnP6PUCJXhlMSrieGplGF2WaY0Dk1h+tE0Ojlzp8YwJtD3RTkxHznHY&#10;DlngrEmSZAvNEXXwME4j/h48dOB/U9LjJDIafu25l5Tozxa1vK7m8zS6+TJfvEfixF9atpcWbgVC&#10;MRopGY93MY97IhbcLWq+UVmNl0pOJeOEZZFOvyGN8OU9e7382fUfAAAA//8DAFBLAwQUAAYACAAA&#10;ACEASkPaHN0AAAAIAQAADwAAAGRycy9kb3ducmV2LnhtbEyPy07DMBBF90j8gzVI3VG7qUIgZFJV&#10;qC1LoESs3dgkEfFDtpuGv2dYwXJ0R/eeU21mM7JJhzg4i7BaCmDatk4NtkNo3ve398BiklbJ0VmN&#10;8K0jbOrrq0qWyl3sm56OqWNUYmMpEfqUfMl5bHttZFw6ry1lny4YmegMHVdBXqjcjDwT4o4bOVha&#10;6KXXT71uv45ng+CTPxTP4eV1u9tPovk4NNnQ7RAXN/P2EVjSc/p7hl98QoeamE7ubFVkIwKJJIR8&#10;LQpgFOdZTiYnhCJfPQCvK/5foP4BAAD//wMAUEsBAi0AFAAGAAgAAAAhALaDOJL+AAAA4QEAABMA&#10;AAAAAAAAAAAAAAAAAAAAAFtDb250ZW50X1R5cGVzXS54bWxQSwECLQAUAAYACAAAACEAOP0h/9YA&#10;AACUAQAACwAAAAAAAAAAAAAAAAAvAQAAX3JlbHMvLnJlbHNQSwECLQAUAAYACAAAACEAEtJ93Q8C&#10;AAD7AwAADgAAAAAAAAAAAAAAAAAuAgAAZHJzL2Uyb0RvYy54bWxQSwECLQAUAAYACAAAACEASkPa&#10;HN0AAAAIAQAADwAAAAAAAAAAAAAAAABpBAAAZHJzL2Rvd25yZXYueG1sUEsFBgAAAAAEAAQA8wAA&#10;AHMFAAAAAA==&#10;" filled="f" stroked="f">
+              <v:shape w14:anchorId="0D813CF4" id="_x0000_s1029" type="#_x0000_t202" style="position:absolute;margin-left:0;margin-top:265.35pt;width:262.9pt;height:110.6pt;z-index:251669504;visibility:visible;mso-wrap-style:square;mso-width-percent:0;mso-height-percent:200;mso-wrap-distance-left:9pt;mso-wrap-distance-top:3.6pt;mso-wrap-distance-right:9pt;mso-wrap-distance-bottom:3.6pt;mso-position-horizontal:center;mso-position-horizontal-relative:margin;mso-position-vertical:absolute;mso-position-vertical-relative:text;mso-width-percent:0;mso-height-percent:200;mso-width-relative:margin;mso-height-relative:margin;v-text-anchor:top" o:gfxdata="UEsDBBQABgAIAAAAIQC2gziS/gAAAOEBAAATAAAAW0NvbnRlbnRfVHlwZXNdLnhtbJSRQU7DMBBF&#10;90jcwfIWJU67QAgl6YK0S0CoHGBkTxKLZGx5TGhvj5O2G0SRWNoz/78nu9wcxkFMGNg6quQqL6RA&#10;0s5Y6ir5vt9lD1JwBDIwOMJKHpHlpr69KfdHjyxSmriSfYz+USnWPY7AufNIadK6MEJMx9ApD/oD&#10;OlTrorhX2lFEilmcO2RdNtjC5xDF9pCuTyYBB5bi6bQ4syoJ3g9WQ0ymaiLzg5KdCXlKLjvcW893&#10;SUOqXwnz5DrgnHtJTxOsQfEKIT7DmDSUCaxw7Rqn8787ZsmRM9e2VmPeBN4uqYvTtW7jvijg9N/y&#10;JsXecLq0q+WD6m8AAAD//wMAUEsDBBQABgAIAAAAIQA4/SH/1gAAAJQBAAALAAAAX3JlbHMvLnJl&#10;bHOkkMFqwzAMhu+DvYPRfXGawxijTi+j0GvpHsDYimMaW0Yy2fr2M4PBMnrbUb/Q94l/f/hMi1qR&#10;JVI2sOt6UJgd+ZiDgffL8ekFlFSbvV0oo4EbChzGx4f9GRdb25HMsYhqlCwG5lrLq9biZkxWOiqY&#10;22YiTra2kYMu1l1tQD30/bPm3wwYN0x18gb45AdQl1tp5j/sFB2T0FQ7R0nTNEV3j6o9feQzro1i&#10;OWA14Fm+Q8a1a8+Bvu/d/dMb2JY5uiPbhG/ktn4cqGU/er3pcvwCAAD//wMAUEsDBBQABgAIAAAA&#10;IQD3u9HqEAIAAPsDAAAOAAAAZHJzL2Uyb0RvYy54bWysU9tuGyEQfa/Uf0C817vrS+qsjKM0qatK&#10;6UVK+gGYZb2owFDA3k2/PgNru1b6VpUHBMzMmTlnhtXNYDQ5SB8UWEarSUmJtAIaZXeM/njavFtS&#10;EiK3DddgJaPPMtCb9ds3q97Vcgod6EZ6giA21L1jtIvR1UURRCcNDxNw0qKxBW94xKvfFY3nPaIb&#10;XUzL8qrowTfOg5Ah4Ov9aKTrjN+2UsRvbRtkJJpRrC3m3ed9m/ZiveL1znPXKXEsg/9DFYYri0nP&#10;UPc8crL36i8oo4SHAG2cCDAFtK0SMnNANlX5is1jx53MXFCc4M4yhf8HK74evnuiGkanC0osN9ij&#10;JzlE8gEGMk3y9C7U6PXo0C8O+IxtzlSDewDxMxALdx23O3nrPfSd5A2WV6XI4iJ0xAkJZNt/gQbT&#10;8H2EDDS03iTtUA2C6Nim53NrUikCH2ez2XJRzSgRaKvm5fxqmptX8PoU7nyInyQYkg6Meux9hueH&#10;hxBTObw+uaRsFjZK69x/bUnP6PUCJXhlMSrieGplGF2WaY0Dk1h+tE0Ojlzp8YwJtD3STkxHznHY&#10;Dlng2UnNLTTPqIOHcRrx9+ChA/+bkh4nkdHwa8+9pER/tqjldTWfp9HNl/niPRIn/tKyvbRwKxCK&#10;0UjJeLyLedwTseBuUfONymqk5oyVHEvGCcsiHX9DGuHLe/b682fXLwAAAP//AwBQSwMEFAAGAAgA&#10;AAAhAEpD2hzdAAAACAEAAA8AAABkcnMvZG93bnJldi54bWxMj8tOwzAQRfdI/IM1SN1Ru6lCIGRS&#10;VagtS6BErN3YJBHxQ7abhr9nWMFydEf3nlNtZjOySYc4OIuwWgpg2rZODbZDaN73t/fAYpJWydFZ&#10;jfCtI2zq66tKlspd7JuejqljVGJjKRH6lHzJeWx7bWRcOq8tZZ8uGJnoDB1XQV6o3Iw8E+KOGzlY&#10;Wuil10+9br+OZ4Pgkz8Uz+HldbvbT6L5ODTZ0O0QFzfz9hFY0nP6e4ZffEKHmphO7mxVZCMCiSSE&#10;fC0KYBTnWU4mJ4QiXz0Aryv+X6D+AQAA//8DAFBLAQItABQABgAIAAAAIQC2gziS/gAAAOEBAAAT&#10;AAAAAAAAAAAAAAAAAAAAAABbQ29udGVudF9UeXBlc10ueG1sUEsBAi0AFAAGAAgAAAAhADj9If/W&#10;AAAAlAEAAAsAAAAAAAAAAAAAAAAALwEAAF9yZWxzLy5yZWxzUEsBAi0AFAAGAAgAAAAhAPe70eoQ&#10;AgAA+wMAAA4AAAAAAAAAAAAAAAAALgIAAGRycy9lMm9Eb2MueG1sUEsBAi0AFAAGAAgAAAAhAEpD&#10;2hzdAAAACAEAAA8AAAAAAAAAAAAAAAAAagQAAGRycy9kb3ducmV2LnhtbFBLBQYAAAAABAAEAPMA&#10;AAB0BQAAAAA=&#10;" filled="f" stroked="f">
                 <v:textbox style="mso-fit-shape-to-text:t">
                   <w:txbxContent>
                     <w:p>
@@ -18095,10 +18432,7 @@
         <w:t>±</w:t>
       </w:r>
       <w:r>
-        <w:t>?)</w:t>
-      </w:r>
-      <w:r>
-        <w:t xml:space="preserve"> (</w:t>
+        <w:t>?) (</w:t>
       </w:r>
       <w:r>
         <w:t>3+2+1+3+3+2+2+1+2+2</w:t>
@@ -18309,21 +18643,21 @@
       <w:pPr>
         <w:pStyle w:val="Heading1"/>
       </w:pPr>
-      <w:bookmarkStart w:id="6" w:name="_Toc6480227"/>
+      <w:bookmarkStart w:id="7" w:name="_Toc6480227"/>
       <w:r>
         <w:t>Discussion</w:t>
       </w:r>
-      <w:bookmarkEnd w:id="6"/>
+      <w:bookmarkEnd w:id="7"/>
     </w:p>
     <w:p>
       <w:pPr>
         <w:pStyle w:val="Heading2"/>
       </w:pPr>
-      <w:bookmarkStart w:id="7" w:name="_Toc6480228"/>
+      <w:bookmarkStart w:id="8" w:name="_Toc6480228"/>
       <w:r>
         <w:t xml:space="preserve">Performance </w:t>
       </w:r>
-      <w:bookmarkEnd w:id="7"/>
+      <w:bookmarkEnd w:id="8"/>
       <w:r>
         <w:t>on labelled data</w:t>
       </w:r>
@@ -18347,16 +18681,58 @@
       </w:r>
       <w:proofErr w:type="gramEnd"/>
       <w:r>
-        <w:t xml:space="preserve">#). The stronger PT can be explained by the higher frequency range of the top end of the gunshots which often places these sounds outside of the typical mooring self-noise frequency range. This idea is supported by the frequency range being the most effective feature to reduce Gini coefficient, suggesting the height of gunshot detection </w:t>
+        <w:t>#). The stronger PT can be explained by the higher frequency range of the gunshots which often places these sounds outside of the typical mooring self-noise frequency range</w:t>
+      </w:r>
+      <w:r>
+        <w:t>, which typically tops out under 500 Hz</w:t>
+      </w:r>
+      <w:r>
+        <w:t xml:space="preserve">. This idea is supported by the frequency range being the most effective feature to reduce Gini coefficient, suggesting the height of gunshot detection </w:t>
       </w:r>
       <w:r>
         <w:t xml:space="preserve">often </w:t>
       </w:r>
       <w:r>
-        <w:t xml:space="preserve">had a powerful effect on distinguishing a given call from mooring self-noise. </w:t>
-      </w:r>
-      <w:r>
-        <w:t xml:space="preserve">The poorer performance for the gunshot classifier (AUC: TAB#) is at least in some part contributed to by the great performance of the PT- a more discriminatory PT will give the classifier better choices to choose from, reducing the probability of correct classification. While the AUC score of the classifier is worse than for upsweeps, the features that best reduce the Gini coefficient are varied in what they measure and likely more robust to call plasticity, whereas the most informative features in the upsweep classifier are all variations on slope measurements and may be weaker if  applied to upcalls with a non-standard slope. </w:t>
+        <w:t>had a powerful effect on distinguishing a given call from mooring self-noise.</w:t>
+      </w:r>
+      <w:r>
+        <w:t xml:space="preserve"> However, including this feature does mean that the classifier will discriminate against lower frequency gunshot calls and suffer worse performance relative to that positive class.</w:t>
+      </w:r>
+      <w:r>
+        <w:t xml:space="preserve"> </w:t>
+      </w:r>
+      <w:r>
+        <w:t xml:space="preserve">The poorer performance for the gunshot classifier (AUC: TAB#) is at least in some part contributed to by the great performance of the PT- a more </w:t>
+      </w:r>
+      <w:r>
+        <w:t>accurate</w:t>
+      </w:r>
+      <w:r>
+        <w:t xml:space="preserve"> PT will give the classifier </w:t>
+      </w:r>
+      <w:r>
+        <w:t>a higher proportion of difficult choices than a weaker one</w:t>
+      </w:r>
+      <w:r>
+        <w:t>, reducing the probability of correct classification</w:t>
+      </w:r>
+      <w:r>
+        <w:t xml:space="preserve"> for each detection</w:t>
+      </w:r>
+      <w:r>
+        <w:t xml:space="preserve">. While the AUC score of the classifier is worse than for upsweeps, the features that best reduce the Gini coefficient are varied in what they measure and likely more robust to call plasticity, whereas the most informative features in the upsweep classifier are all variations on slope measurements and </w:t>
+      </w:r>
+      <w:r>
+        <w:t>could be</w:t>
+      </w:r>
+      <w:r>
+        <w:t xml:space="preserve"> </w:t>
+      </w:r>
+      <w:r>
+        <w:t>weak if</w:t>
+      </w:r>
+      <w:r>
+        <w:t xml:space="preserve"> applied to upcalls with a non-standard slope. </w:t>
       </w:r>
       <w:r>
         <w:t>Visual analysis of the ROC curve (FIG#) and probability distribution (FIGU#) shows that</w:t>
@@ -18365,12 +18741,13 @@
         <w:t xml:space="preserve"> the classifier sees consistent good separation at both low and high </w:t>
       </w:r>
       <w:r>
-        <w:t>probability but does not show the extreme separation at high probabilities like the upsweep detector. This means that some gunshot FPs should be expected even in analyses that require low TPR threshold.</w:t>
-      </w:r>
-      <w:bookmarkStart w:id="8" w:name="_GoBack"/>
-      <w:bookmarkEnd w:id="8"/>
-      <w:r>
-        <w:t xml:space="preserve"> </w:t>
+        <w:t>probability but does not show the extreme separation at high probabilities like the upsweep detector. This means that some gunshot FPs should be expected even in analyses that require low TPR threshold</w:t>
+      </w:r>
+      <w:r>
+        <w:t xml:space="preserve"> such as daily presence</w:t>
+      </w:r>
+      <w:r>
+        <w:t xml:space="preserve">. </w:t>
       </w:r>
     </w:p>
     <w:p>
@@ -18386,11 +18763,11 @@
         <w:ind w:firstLine="720"/>
       </w:pPr>
       <w:r>
-        <w:t xml:space="preserve">Given the high computational requirements of this experiment, we recommend not to attempt to replicate this experiment as a step in detector construction, and suggest that the best method for evaluating detectors is visual inspection of generated selection tables on new data, providing data as needed in situations where the model is underperforming. Adding data from sections of data that have </w:t>
+        <w:t xml:space="preserve">Given the high computational requirements of this experiment, we recommend not to attempt to replicate this experiment as a step in detector construction, and suggest that the best method for </w:t>
       </w:r>
       <w:r>
         <w:lastRenderedPageBreak/>
-        <w:t>particularly high FPR or low TPR (unless in the case of masking) to the training set will make the model more sensitive to similar cases.</w:t>
+        <w:t>evaluating detectors is visual inspection of generated selection tables on new data, providing data as needed in situations where the model is underperforming. Adding data from sections of data that have particularly high FPR or low TPR (unless in the case of masking) to the training set will make the model more sensitive to similar cases.</w:t>
       </w:r>
     </w:p>
     <w:p>
@@ -25652,7 +26029,11 @@
         <w:t xml:space="preserve">Table 3. </w:t>
       </w:r>
       <w:r>
-        <w:t xml:space="preserve">Parameters for suite of Raven BLEDs configured for gunshots (Pg2). This detector has changing parameters over the frequency range to better account for the effects of propagation on perceived call duration. See Raven Pro 1.4 </w:t>
+        <w:t xml:space="preserve">Parameters for suite of Raven BLEDs configured for gunshots (Pg2). This detector has changing parameters over the frequency range to better account for the effects of propagation on perceived call </w:t>
+      </w:r>
+      <w:r>
+        <w:lastRenderedPageBreak/>
+        <w:t xml:space="preserve">duration. See Raven Pro 1.4 </w:t>
       </w:r>
       <w:proofErr w:type="spellStart"/>
       <w:proofErr w:type="gramStart"/>
@@ -25718,7 +26099,6 @@
                 <w:rFonts w:ascii="Calibri" w:eastAsia="Times New Roman" w:hAnsi="Calibri" w:cs="Calibri"/>
                 <w:color w:val="000000"/>
               </w:rPr>
-              <w:lastRenderedPageBreak/>
               <w:t>Suite ID</w:t>
             </w:r>
           </w:p>
@@ -33603,23 +33983,24 @@
         <w:rPr>
           <w:b/>
         </w:rPr>
+        <w:lastRenderedPageBreak/>
         <w:t xml:space="preserve">Figure x. </w:t>
       </w:r>
       <w:r>
-        <w:t xml:space="preserve">Screenshot of Raven Pro 1.5 on ground truth data showing MDs from Raven suite P11, superimposed with positive detections from the upsweep custom algorithm (larger orange boxes) that compare these MDs within the script. At detection #557 at 2:18:44, there is an example of a missed box- a positive detection that misses a part of the call. At present missed boxes still register as detections if they pass the criteria, and their prevalence is not quantified.   </w:t>
-      </w:r>
-    </w:p>
-    <w:p>
+        <w:t>Description of algorithm for gunshot pitch tracker</w:t>
+      </w:r>
+      <w:r>
+        <w:t xml:space="preserve">, and an example when applied to a group that features a double gunshot. </w:t>
+      </w:r>
       <w:r>
         <w:rPr>
           <w:noProof/>
         </w:rPr>
-        <w:lastRenderedPageBreak/>
         <w:drawing>
-          <wp:inline distT="0" distB="0" distL="0" distR="0" wp14:anchorId="78FAEF39" wp14:editId="4DB850F2">
-            <wp:extent cx="6307455" cy="2360955"/>
-            <wp:effectExtent l="19050" t="19050" r="17145" b="20320"/>
-            <wp:docPr id="1" name="Picture 1"/>
+          <wp:inline distT="0" distB="0" distL="0" distR="0" wp14:anchorId="6C8102C6" wp14:editId="6682B2B9">
+            <wp:extent cx="5943600" cy="3343275"/>
+            <wp:effectExtent l="0" t="0" r="0" b="9525"/>
+            <wp:docPr id="17" name="Picture 17"/>
             <wp:cNvGraphicFramePr>
               <a:graphicFrameLocks xmlns:a="http://schemas.openxmlformats.org/drawingml/2006/main" noChangeAspect="1"/>
             </wp:cNvGraphicFramePr>
@@ -33627,12 +34008,10 @@
               <a:graphicData uri="http://schemas.openxmlformats.org/drawingml/2006/picture">
                 <pic:pic xmlns:pic="http://schemas.openxmlformats.org/drawingml/2006/picture">
                   <pic:nvPicPr>
-                    <pic:cNvPr id="0" name="Picture 1"/>
-                    <pic:cNvPicPr>
-                      <a:picLocks noChangeAspect="1" noChangeArrowheads="1"/>
-                    </pic:cNvPicPr>
+                    <pic:cNvPr id="17" name="FlowChart_eric_edit_Dana_edit_GSalgo.png"/>
+                    <pic:cNvPicPr/>
                   </pic:nvPicPr>
-                  <pic:blipFill rotWithShape="1">
+                  <pic:blipFill>
                     <a:blip r:embed="rId17">
                       <a:extLst>
                         <a:ext uri="{28A0092B-C50C-407E-A947-70E740481C1C}">
@@ -33640,80 +34019,24 @@
                         </a:ext>
                       </a:extLst>
                     </a:blip>
-                    <a:srcRect l="11958" t="16928" r="556" b="24537"/>
-                    <a:stretch/>
+                    <a:stretch>
+                      <a:fillRect/>
+                    </a:stretch>
                   </pic:blipFill>
-                  <pic:spPr bwMode="auto">
+                  <pic:spPr>
                     <a:xfrm>
                       <a:off x="0" y="0"/>
-                      <a:ext cx="6320022" cy="2365659"/>
+                      <a:ext cx="5943600" cy="3343275"/>
                     </a:xfrm>
                     <a:prstGeom prst="rect">
                       <a:avLst/>
                     </a:prstGeom>
-                    <a:noFill/>
-                    <a:ln>
-                      <a:solidFill>
-                        <a:schemeClr val="tx1"/>
-                      </a:solidFill>
-                    </a:ln>
-                    <a:extLst>
-                      <a:ext uri="{53640926-AAD7-44D8-BBD7-CCE9431645EC}">
-                        <a14:shadowObscured xmlns:a14="http://schemas.microsoft.com/office/drawing/2010/main"/>
-                      </a:ext>
-                    </a:extLst>
                   </pic:spPr>
                 </pic:pic>
               </a:graphicData>
             </a:graphic>
           </wp:inline>
         </w:drawing>
-      </w:r>
-      <w:r>
-        <w:t xml:space="preserve"> </w:t>
-      </w:r>
-    </w:p>
-    <w:p>
-      <w:r>
-        <w:rPr>
-          <w:b/>
-        </w:rPr>
-        <w:t xml:space="preserve">Figure x. </w:t>
-      </w:r>
-      <w:r>
-        <w:t xml:space="preserve">Demonstration of pitch tracker. Superimpose two calls vertically with MDs- one for a negative and one for a positive detection (could also throw in a FP). Under both write the logic for the first step of the algorithm- “for every MD, compare all succeeding MDs for a viable upsweep within the given rules (determined by </w:t>
-      </w:r>
-      <w:proofErr w:type="spellStart"/>
-      <w:r>
-        <w:t>allowedZeros</w:t>
-      </w:r>
-      <w:proofErr w:type="spellEnd"/>
-      <w:r>
-        <w:t xml:space="preserve">, </w:t>
-      </w:r>
-      <w:proofErr w:type="spellStart"/>
-      <w:r>
-        <w:t>detskip</w:t>
-      </w:r>
-      <w:proofErr w:type="spellEnd"/>
-      <w:r>
-        <w:t xml:space="preserve">, </w:t>
-      </w:r>
-      <w:proofErr w:type="spellStart"/>
-      <w:r>
-        <w:t>etc</w:t>
-      </w:r>
-      <w:proofErr w:type="spellEnd"/>
-      <w:r>
-        <w:t xml:space="preserve">)”. Show table comparing runs (and </w:t>
-      </w:r>
-      <w:proofErr w:type="spellStart"/>
-      <w:r>
-        <w:t>grpsize</w:t>
-      </w:r>
-      <w:proofErr w:type="spellEnd"/>
-      <w:r>
-        <w:t xml:space="preserve"> parameter). Show criteria for comparing runs, and the row with highest ranked run. Show that best run is chosen as PT detection, and show the box on the positive detection, and no box on the negative detection. Do this for RW and GS. </w:t>
       </w:r>
     </w:p>
     <w:p>
@@ -43457,6 +43780,75 @@
         <w:t>Adaptive compare</w:t>
       </w:r>
       <w:bookmarkEnd w:id="15"/>
+    </w:p>
+    <w:p>
+      <w:r>
+        <w:rPr>
+          <w:b/>
+        </w:rPr>
+        <w:t>Figure x.</w:t>
+      </w:r>
+      <w:r>
+        <w:t xml:space="preserve"> </w:t>
+      </w:r>
+      <w:r>
+        <w:t xml:space="preserve">Adaptive compare is a filter that helps </w:t>
+      </w:r>
+      <w:r>
+        <w:t xml:space="preserve">lessen the effect of MB. It is particularly helpful on the gunshot detector which is sensitive to picking out multiple runs per group (which it does to isolate double gunshot when present). This filter uses the probability of a detection in the decision to combine boxes or only select one of the boxes, so can only be used after the RF classifier has been applied. </w:t>
+      </w:r>
+    </w:p>
+    <w:p>
+      <w:r>
+        <w:rPr>
+          <w:noProof/>
+        </w:rPr>
+        <w:lastRenderedPageBreak/>
+        <w:drawing>
+          <wp:inline distT="0" distB="0" distL="0" distR="0" wp14:anchorId="13BBA808" wp14:editId="32B269C8">
+            <wp:extent cx="5943600" cy="3343275"/>
+            <wp:effectExtent l="0" t="0" r="0" b="9525"/>
+            <wp:docPr id="13" name="Picture 13"/>
+            <wp:cNvGraphicFramePr>
+              <a:graphicFrameLocks xmlns:a="http://schemas.openxmlformats.org/drawingml/2006/main" noChangeAspect="1"/>
+            </wp:cNvGraphicFramePr>
+            <a:graphic xmlns:a="http://schemas.openxmlformats.org/drawingml/2006/main">
+              <a:graphicData uri="http://schemas.openxmlformats.org/drawingml/2006/picture">
+                <pic:pic xmlns:pic="http://schemas.openxmlformats.org/drawingml/2006/picture">
+                  <pic:nvPicPr>
+                    <pic:cNvPr id="13" name="FlowChart_eric_edit_Dana_edit_ACfilter.png"/>
+                    <pic:cNvPicPr/>
+                  </pic:nvPicPr>
+                  <pic:blipFill>
+                    <a:blip r:embed="rId18">
+                      <a:extLst>
+                        <a:ext uri="{28A0092B-C50C-407E-A947-70E740481C1C}">
+                          <a14:useLocalDpi xmlns:a14="http://schemas.microsoft.com/office/drawing/2010/main" val="0"/>
+                        </a:ext>
+                      </a:extLst>
+                    </a:blip>
+                    <a:stretch>
+                      <a:fillRect/>
+                    </a:stretch>
+                  </pic:blipFill>
+                  <pic:spPr>
+                    <a:xfrm>
+                      <a:off x="0" y="0"/>
+                      <a:ext cx="5943600" cy="3343275"/>
+                    </a:xfrm>
+                    <a:prstGeom prst="rect">
+                      <a:avLst/>
+                    </a:prstGeom>
+                  </pic:spPr>
+                </pic:pic>
+              </a:graphicData>
+            </a:graphic>
+          </wp:inline>
+        </w:drawing>
+      </w:r>
+      <w:r>
+        <w:t xml:space="preserve"> </w:t>
+      </w:r>
     </w:p>
     <w:p>
       <w:pPr>
@@ -44830,7 +45222,7 @@
 </file>
 
 <file path=customXml/itemProps1.xml><?xml version="1.0" encoding="utf-8"?>
-<ds:datastoreItem xmlns:ds="http://schemas.openxmlformats.org/officeDocument/2006/customXml" ds:itemID="{2C06AB80-F9C6-4519-AE8A-D922CD3E5CA7}">
+<ds:datastoreItem xmlns:ds="http://schemas.openxmlformats.org/officeDocument/2006/customXml" ds:itemID="{9DBC0448-05D3-4B4B-B290-EC162509451C}">
   <ds:schemaRefs>
     <ds:schemaRef ds:uri="http://schemas.openxmlformats.org/officeDocument/2006/bibliography"/>
   </ds:schemaRefs>

</xml_diff>